<commit_message>
V2 du manuel de jeu
</commit_message>
<xml_diff>
--- a/Ressources/Comment_Jouer.docx
+++ b/Ressources/Comment_Jouer.docx
@@ -5,7 +5,7 @@
     <w:p>
       <w:pPr>
         <w:pStyle w:val="Titre"/>
-        <w:jc w:val="center"/>
+        <w:jc w:val="both"/>
         <w:rPr>
           <w:b/>
           <w:u w:val="single"/>
@@ -23,6 +23,7 @@
     </w:p>
     <w:p>
       <w:pPr>
+        <w:jc w:val="both"/>
         <w:rPr>
           <w:lang w:val="fr-FR"/>
         </w:rPr>
@@ -30,6 +31,7 @@
     </w:p>
     <w:p>
       <w:pPr>
+        <w:jc w:val="both"/>
         <w:rPr>
           <w:lang w:val="fr-FR"/>
         </w:rPr>
@@ -72,11 +74,16 @@
         </w:rPr>
         <w:t xml:space="preserve"> on contrôle l’agent George Hiller, cet agent est un espion Britannique lors de la seconde guerre mondiale. </w:t>
       </w:r>
-      <w:bookmarkStart w:id="0" w:name="_GoBack"/>
-      <w:bookmarkEnd w:id="0"/>
+      <w:r>
+        <w:rPr>
+          <w:lang w:val="fr-FR"/>
+        </w:rPr>
+        <w:t>On doit lui faire mener à bien les missions qu’il se voit confier.</w:t>
+      </w:r>
     </w:p>
     <w:p>
       <w:pPr>
+        <w:jc w:val="both"/>
         <w:rPr>
           <w:lang w:val="fr-FR"/>
         </w:rPr>
@@ -84,6 +91,7 @@
     </w:p>
     <w:p>
       <w:pPr>
+        <w:jc w:val="both"/>
         <w:rPr>
           <w:b/>
           <w:sz w:val="24"/>
@@ -103,6 +111,7 @@
     </w:p>
     <w:p>
       <w:pPr>
+        <w:jc w:val="both"/>
         <w:rPr>
           <w:lang w:val="fr-FR"/>
         </w:rPr>
@@ -128,6 +137,7 @@
     </w:p>
     <w:p>
       <w:pPr>
+        <w:jc w:val="both"/>
         <w:rPr>
           <w:lang w:val="fr-FR"/>
         </w:rPr>
@@ -135,6 +145,7 @@
     </w:p>
     <w:p>
       <w:pPr>
+        <w:jc w:val="both"/>
         <w:rPr>
           <w:lang w:val="fr-FR"/>
         </w:rPr>
@@ -962,6 +973,7 @@
     </w:p>
     <w:p>
       <w:pPr>
+        <w:jc w:val="both"/>
         <w:rPr>
           <w:lang w:val="fr-FR"/>
         </w:rPr>
@@ -975,6 +987,7 @@
     </w:p>
     <w:p>
       <w:pPr>
+        <w:jc w:val="both"/>
         <w:rPr>
           <w:lang w:val="fr-FR"/>
         </w:rPr>
@@ -988,6 +1001,7 @@
     </w:p>
     <w:p>
       <w:pPr>
+        <w:jc w:val="both"/>
         <w:rPr>
           <w:lang w:val="fr-FR"/>
         </w:rPr>
@@ -1001,6 +1015,7 @@
     </w:p>
     <w:p>
       <w:pPr>
+        <w:jc w:val="both"/>
         <w:rPr>
           <w:lang w:val="fr-FR"/>
         </w:rPr>
@@ -1014,6 +1029,7 @@
     </w:p>
     <w:p>
       <w:pPr>
+        <w:jc w:val="both"/>
         <w:rPr>
           <w:lang w:val="fr-FR"/>
         </w:rPr>
@@ -1021,6 +1037,7 @@
     </w:p>
     <w:p>
       <w:pPr>
+        <w:jc w:val="both"/>
         <w:rPr>
           <w:b/>
           <w:u w:val="single"/>
@@ -1039,10 +1056,71 @@
     </w:p>
     <w:p>
       <w:pPr>
+        <w:jc w:val="both"/>
         <w:rPr>
           <w:lang w:val="fr-FR"/>
         </w:rPr>
       </w:pPr>
+      <w:r>
+        <w:rPr>
+          <w:noProof/>
+        </w:rPr>
+        <w:drawing>
+          <wp:anchor distT="0" distB="0" distL="114300" distR="114300" simplePos="0" relativeHeight="251668480" behindDoc="0" locked="0" layoutInCell="1" allowOverlap="1" wp14:anchorId="207A54B1" wp14:editId="2DCD01FF">
+            <wp:simplePos x="0" y="0"/>
+            <wp:positionH relativeFrom="column">
+              <wp:posOffset>175895</wp:posOffset>
+            </wp:positionH>
+            <wp:positionV relativeFrom="paragraph">
+              <wp:posOffset>963930</wp:posOffset>
+            </wp:positionV>
+            <wp:extent cx="1010285" cy="1063625"/>
+            <wp:effectExtent l="0" t="0" r="0" b="3175"/>
+            <wp:wrapSquare wrapText="bothSides"/>
+            <wp:docPr id="12" name="Image 12"/>
+            <wp:cNvGraphicFramePr>
+              <a:graphicFrameLocks xmlns:a="http://schemas.openxmlformats.org/drawingml/2006/main" noChangeAspect="1"/>
+            </wp:cNvGraphicFramePr>
+            <a:graphic xmlns:a="http://schemas.openxmlformats.org/drawingml/2006/main">
+              <a:graphicData uri="http://schemas.openxmlformats.org/drawingml/2006/picture">
+                <pic:pic xmlns:pic="http://schemas.openxmlformats.org/drawingml/2006/picture">
+                  <pic:nvPicPr>
+                    <pic:cNvPr id="1" name=""/>
+                    <pic:cNvPicPr/>
+                  </pic:nvPicPr>
+                  <pic:blipFill>
+                    <a:blip r:embed="rId7">
+                      <a:extLst>
+                        <a:ext uri="{28A0092B-C50C-407E-A947-70E740481C1C}">
+                          <a14:useLocalDpi xmlns:a14="http://schemas.microsoft.com/office/drawing/2010/main" val="0"/>
+                        </a:ext>
+                      </a:extLst>
+                    </a:blip>
+                    <a:stretch>
+                      <a:fillRect/>
+                    </a:stretch>
+                  </pic:blipFill>
+                  <pic:spPr>
+                    <a:xfrm>
+                      <a:off x="0" y="0"/>
+                      <a:ext cx="1010285" cy="1063625"/>
+                    </a:xfrm>
+                    <a:prstGeom prst="rect">
+                      <a:avLst/>
+                    </a:prstGeom>
+                  </pic:spPr>
+                </pic:pic>
+              </a:graphicData>
+            </a:graphic>
+            <wp14:sizeRelH relativeFrom="page">
+              <wp14:pctWidth>0</wp14:pctWidth>
+            </wp14:sizeRelH>
+            <wp14:sizeRelV relativeFrom="page">
+              <wp14:pctHeight>0</wp14:pctHeight>
+            </wp14:sizeRelV>
+          </wp:anchor>
+        </w:drawing>
+      </w:r>
       <w:r>
         <w:rPr>
           <w:noProof/>
@@ -1050,7 +1128,7 @@
         <mc:AlternateContent>
           <mc:Choice Requires="wps">
             <w:drawing>
-              <wp:anchor distT="0" distB="0" distL="114300" distR="114300" simplePos="0" relativeHeight="251673600" behindDoc="0" locked="0" layoutInCell="1" allowOverlap="1" wp14:anchorId="227BB4B9" wp14:editId="7079C26F">
+              <wp:anchor distT="0" distB="0" distL="114300" distR="114300" simplePos="0" relativeHeight="251673600" behindDoc="0" locked="0" layoutInCell="1" allowOverlap="1" wp14:anchorId="227BB4B9" wp14:editId="6A880A78">
                 <wp:simplePos x="0" y="0"/>
                 <wp:positionH relativeFrom="column">
                   <wp:posOffset>3891280</wp:posOffset>
@@ -1122,7 +1200,11 @@
           </mc:Choice>
           <mc:Fallback>
             <w:pict>
-              <v:shape w14:anchorId="227BB4B9" id="Zone de texte 17" o:spid="_x0000_s1030" type="#_x0000_t202" style="position:absolute;margin-left:306.4pt;margin-top:166.8pt;width:68.25pt;height:35.25pt;z-index:251673600;visibility:visible;mso-wrap-style:square;mso-width-percent:0;mso-height-percent:0;mso-wrap-distance-left:9pt;mso-wrap-distance-top:0;mso-wrap-distance-right:9pt;mso-wrap-distance-bottom:0;mso-position-horizontal:absolute;mso-position-horizontal-relative:text;mso-position-vertical:absolute;mso-position-vertical-relative:text;mso-width-percent:0;mso-height-percent:0;mso-width-relative:margin;mso-height-relative:margin;v-text-anchor:top" o:gfxdata="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" fillcolor="white [3201]" strokeweight=".5pt">
+              <v:shapetype w14:anchorId="227BB4B9" id="_x0000_t202" coordsize="21600,21600" o:spt="202" path="m,l,21600r21600,l21600,xe">
+                <v:stroke joinstyle="miter"/>
+                <v:path gradientshapeok="t" o:connecttype="rect"/>
+              </v:shapetype>
+              <v:shape id="Zone de texte 17" o:spid="_x0000_s1030" type="#_x0000_t202" style="position:absolute;left:0;text-align:left;margin-left:306.4pt;margin-top:166.8pt;width:68.25pt;height:35.25pt;z-index:251673600;visibility:visible;mso-wrap-style:square;mso-width-percent:0;mso-height-percent:0;mso-wrap-distance-left:9pt;mso-wrap-distance-top:0;mso-wrap-distance-right:9pt;mso-wrap-distance-bottom:0;mso-position-horizontal:absolute;mso-position-horizontal-relative:text;mso-position-vertical:absolute;mso-position-vertical-relative:text;mso-width-percent:0;mso-height-percent:0;mso-width-relative:margin;mso-height-relative:margin;v-text-anchor:top" o:gfxdata="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" fillcolor="white [3201]" strokeweight=".5pt">
                 <v:textbox>
                   <w:txbxContent>
                     <w:p>
@@ -1150,190 +1232,10 @@
         <w:rPr>
           <w:noProof/>
         </w:rPr>
-        <w:drawing>
-          <wp:anchor distT="0" distB="0" distL="114300" distR="114300" simplePos="0" relativeHeight="251668480" behindDoc="0" locked="0" layoutInCell="1" allowOverlap="1" wp14:anchorId="207A54B1" wp14:editId="7B406543">
-            <wp:simplePos x="0" y="0"/>
-            <wp:positionH relativeFrom="column">
-              <wp:posOffset>-33020</wp:posOffset>
-            </wp:positionH>
-            <wp:positionV relativeFrom="paragraph">
-              <wp:posOffset>779780</wp:posOffset>
-            </wp:positionV>
-            <wp:extent cx="1371600" cy="1345565"/>
-            <wp:effectExtent l="0" t="0" r="0" b="6985"/>
-            <wp:wrapSquare wrapText="bothSides"/>
-            <wp:docPr id="12" name="Image 12"/>
-            <wp:cNvGraphicFramePr>
-              <a:graphicFrameLocks xmlns:a="http://schemas.openxmlformats.org/drawingml/2006/main" noChangeAspect="1"/>
-            </wp:cNvGraphicFramePr>
-            <a:graphic xmlns:a="http://schemas.openxmlformats.org/drawingml/2006/main">
-              <a:graphicData uri="http://schemas.openxmlformats.org/drawingml/2006/picture">
-                <pic:pic xmlns:pic="http://schemas.openxmlformats.org/drawingml/2006/picture">
-                  <pic:nvPicPr>
-                    <pic:cNvPr id="1" name=""/>
-                    <pic:cNvPicPr/>
-                  </pic:nvPicPr>
-                  <pic:blipFill>
-                    <a:blip r:embed="rId7">
-                      <a:extLst>
-                        <a:ext uri="{28A0092B-C50C-407E-A947-70E740481C1C}">
-                          <a14:useLocalDpi xmlns:a14="http://schemas.microsoft.com/office/drawing/2010/main" val="0"/>
-                        </a:ext>
-                      </a:extLst>
-                    </a:blip>
-                    <a:stretch>
-                      <a:fillRect/>
-                    </a:stretch>
-                  </pic:blipFill>
-                  <pic:spPr>
-                    <a:xfrm>
-                      <a:off x="0" y="0"/>
-                      <a:ext cx="1371600" cy="1345565"/>
-                    </a:xfrm>
-                    <a:prstGeom prst="rect">
-                      <a:avLst/>
-                    </a:prstGeom>
-                  </pic:spPr>
-                </pic:pic>
-              </a:graphicData>
-            </a:graphic>
-            <wp14:sizeRelH relativeFrom="page">
-              <wp14:pctWidth>0</wp14:pctWidth>
-            </wp14:sizeRelH>
-            <wp14:sizeRelV relativeFrom="page">
-              <wp14:pctHeight>0</wp14:pctHeight>
-            </wp14:sizeRelV>
-          </wp:anchor>
-        </w:drawing>
-      </w:r>
-      <w:r>
-        <w:rPr>
-          <w:noProof/>
-        </w:rPr>
-        <w:drawing>
-          <wp:anchor distT="0" distB="0" distL="114300" distR="114300" simplePos="0" relativeHeight="251669504" behindDoc="0" locked="0" layoutInCell="1" allowOverlap="1" wp14:anchorId="0B89296F" wp14:editId="6B42C304">
-            <wp:simplePos x="0" y="0"/>
-            <wp:positionH relativeFrom="column">
-              <wp:posOffset>2453005</wp:posOffset>
-            </wp:positionH>
-            <wp:positionV relativeFrom="paragraph">
-              <wp:posOffset>1793875</wp:posOffset>
-            </wp:positionV>
-            <wp:extent cx="266700" cy="323850"/>
-            <wp:effectExtent l="0" t="0" r="0" b="0"/>
-            <wp:wrapSquare wrapText="bothSides"/>
-            <wp:docPr id="13" name="Image 13"/>
-            <wp:cNvGraphicFramePr>
-              <a:graphicFrameLocks xmlns:a="http://schemas.openxmlformats.org/drawingml/2006/main" noChangeAspect="1"/>
-            </wp:cNvGraphicFramePr>
-            <a:graphic xmlns:a="http://schemas.openxmlformats.org/drawingml/2006/main">
-              <a:graphicData uri="http://schemas.openxmlformats.org/drawingml/2006/picture">
-                <pic:pic xmlns:pic="http://schemas.openxmlformats.org/drawingml/2006/picture">
-                  <pic:nvPicPr>
-                    <pic:cNvPr id="1" name=""/>
-                    <pic:cNvPicPr/>
-                  </pic:nvPicPr>
-                  <pic:blipFill>
-                    <a:blip r:embed="rId8">
-                      <a:extLst>
-                        <a:ext uri="{28A0092B-C50C-407E-A947-70E740481C1C}">
-                          <a14:useLocalDpi xmlns:a14="http://schemas.microsoft.com/office/drawing/2010/main" val="0"/>
-                        </a:ext>
-                      </a:extLst>
-                    </a:blip>
-                    <a:stretch>
-                      <a:fillRect/>
-                    </a:stretch>
-                  </pic:blipFill>
-                  <pic:spPr>
-                    <a:xfrm>
-                      <a:off x="0" y="0"/>
-                      <a:ext cx="266700" cy="323850"/>
-                    </a:xfrm>
-                    <a:prstGeom prst="rect">
-                      <a:avLst/>
-                    </a:prstGeom>
-                  </pic:spPr>
-                </pic:pic>
-              </a:graphicData>
-            </a:graphic>
-            <wp14:sizeRelH relativeFrom="page">
-              <wp14:pctWidth>0</wp14:pctWidth>
-            </wp14:sizeRelH>
-            <wp14:sizeRelV relativeFrom="page">
-              <wp14:pctHeight>0</wp14:pctHeight>
-            </wp14:sizeRelV>
-          </wp:anchor>
-        </w:drawing>
-      </w:r>
-      <w:r>
-        <w:rPr>
-          <w:noProof/>
-        </w:rPr>
-        <w:drawing>
-          <wp:anchor distT="0" distB="0" distL="114300" distR="114300" simplePos="0" relativeHeight="251670528" behindDoc="0" locked="0" layoutInCell="1" allowOverlap="1" wp14:anchorId="2560FBB4" wp14:editId="7AF38503">
-            <wp:simplePos x="0" y="0"/>
-            <wp:positionH relativeFrom="column">
-              <wp:posOffset>4262755</wp:posOffset>
-            </wp:positionH>
-            <wp:positionV relativeFrom="paragraph">
-              <wp:posOffset>1915160</wp:posOffset>
-            </wp:positionV>
-            <wp:extent cx="190500" cy="200025"/>
-            <wp:effectExtent l="0" t="0" r="0" b="9525"/>
-            <wp:wrapSquare wrapText="bothSides"/>
-            <wp:docPr id="14" name="Image 14"/>
-            <wp:cNvGraphicFramePr>
-              <a:graphicFrameLocks xmlns:a="http://schemas.openxmlformats.org/drawingml/2006/main" noChangeAspect="1"/>
-            </wp:cNvGraphicFramePr>
-            <a:graphic xmlns:a="http://schemas.openxmlformats.org/drawingml/2006/main">
-              <a:graphicData uri="http://schemas.openxmlformats.org/drawingml/2006/picture">
-                <pic:pic xmlns:pic="http://schemas.openxmlformats.org/drawingml/2006/picture">
-                  <pic:nvPicPr>
-                    <pic:cNvPr id="1" name=""/>
-                    <pic:cNvPicPr/>
-                  </pic:nvPicPr>
-                  <pic:blipFill>
-                    <a:blip r:embed="rId9">
-                      <a:extLst>
-                        <a:ext uri="{28A0092B-C50C-407E-A947-70E740481C1C}">
-                          <a14:useLocalDpi xmlns:a14="http://schemas.microsoft.com/office/drawing/2010/main" val="0"/>
-                        </a:ext>
-                      </a:extLst>
-                    </a:blip>
-                    <a:stretch>
-                      <a:fillRect/>
-                    </a:stretch>
-                  </pic:blipFill>
-                  <pic:spPr>
-                    <a:xfrm>
-                      <a:off x="0" y="0"/>
-                      <a:ext cx="190500" cy="200025"/>
-                    </a:xfrm>
-                    <a:prstGeom prst="rect">
-                      <a:avLst/>
-                    </a:prstGeom>
-                  </pic:spPr>
-                </pic:pic>
-              </a:graphicData>
-            </a:graphic>
-            <wp14:sizeRelH relativeFrom="page">
-              <wp14:pctWidth>0</wp14:pctWidth>
-            </wp14:sizeRelH>
-            <wp14:sizeRelV relativeFrom="page">
-              <wp14:pctHeight>0</wp14:pctHeight>
-            </wp14:sizeRelV>
-          </wp:anchor>
-        </w:drawing>
-      </w:r>
-      <w:r>
-        <w:rPr>
-          <w:noProof/>
-        </w:rPr>
         <mc:AlternateContent>
           <mc:Choice Requires="wps">
             <w:drawing>
-              <wp:anchor distT="0" distB="0" distL="114300" distR="114300" simplePos="0" relativeHeight="251671552" behindDoc="0" locked="0" layoutInCell="1" allowOverlap="1" wp14:anchorId="28A070FA" wp14:editId="162740F4">
+              <wp:anchor distT="0" distB="0" distL="114300" distR="114300" simplePos="0" relativeHeight="251671552" behindDoc="0" locked="0" layoutInCell="1" allowOverlap="1" wp14:anchorId="28A070FA" wp14:editId="20DC842A">
                 <wp:simplePos x="0" y="0"/>
                 <wp:positionH relativeFrom="column">
                   <wp:posOffset>156845</wp:posOffset>
@@ -1405,7 +1307,7 @@
           </mc:Choice>
           <mc:Fallback>
             <w:pict>
-              <v:shape w14:anchorId="28A070FA" id="Zone de texte 15" o:spid="_x0000_s1031" type="#_x0000_t202" style="position:absolute;margin-left:12.35pt;margin-top:166.8pt;width:87.75pt;height:48.75pt;z-index:251671552;visibility:visible;mso-wrap-style:square;mso-width-percent:0;mso-height-percent:0;mso-wrap-distance-left:9pt;mso-wrap-distance-top:0;mso-wrap-distance-right:9pt;mso-wrap-distance-bottom:0;mso-position-horizontal:absolute;mso-position-horizontal-relative:text;mso-position-vertical:absolute;mso-position-vertical-relative:text;mso-width-percent:0;mso-height-percent:0;mso-width-relative:margin;mso-height-relative:margin;v-text-anchor:top" o:gfxdata="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" fillcolor="white [3201]" strokeweight=".5pt">
+              <v:shape w14:anchorId="28A070FA" id="Zone de texte 15" o:spid="_x0000_s1031" type="#_x0000_t202" style="position:absolute;left:0;text-align:left;margin-left:12.35pt;margin-top:166.8pt;width:87.75pt;height:48.75pt;z-index:251671552;visibility:visible;mso-wrap-style:square;mso-width-percent:0;mso-height-percent:0;mso-wrap-distance-left:9pt;mso-wrap-distance-top:0;mso-wrap-distance-right:9pt;mso-wrap-distance-bottom:0;mso-position-horizontal:absolute;mso-position-horizontal-relative:text;mso-position-vertical:absolute;mso-position-vertical-relative:text;mso-width-percent:0;mso-height-percent:0;mso-width-relative:margin;mso-height-relative:margin;v-text-anchor:top" o:gfxdata="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" fillcolor="white [3201]" strokeweight=".5pt">
                 <v:textbox>
                   <w:txbxContent>
                     <w:p>
@@ -1433,23 +1335,50 @@
         <w:rPr>
           <w:lang w:val="fr-FR"/>
         </w:rPr>
-        <w:t>Sur la carte les ennemis sont en rouges et vous êtes en blanc, les ennemis ont une portée autour d’eux dans laquelle ils vous repèrent si vous y mettez les pieds. Vous êtes censés vous infiltrer mais rien ne vous empêche</w:t>
-      </w:r>
-      <w:r>
-        <w:rPr>
-          <w:lang w:val="fr-FR"/>
-        </w:rPr>
-        <w:t xml:space="preserve"> de ramasser des munitions (les carrés violets) pour éliminer certains ennemis, cependant les tirs passant dans la zone </w:t>
-      </w:r>
-      <w:r>
-        <w:rPr>
-          <w:lang w:val="fr-FR"/>
-        </w:rPr>
-        <w:t>d’un ennemi va attirer son attention.</w:t>
+        <w:t xml:space="preserve">Dans </w:t>
+      </w:r>
+      <w:r>
+        <w:rPr>
+          <w:lang w:val="fr-FR"/>
+        </w:rPr>
+        <w:t>le jeu</w:t>
+      </w:r>
+      <w:r>
+        <w:rPr>
+          <w:lang w:val="fr-FR"/>
+        </w:rPr>
+        <w:t xml:space="preserve"> vous êtes </w:t>
+      </w:r>
+      <w:r>
+        <w:rPr>
+          <w:lang w:val="fr-FR"/>
+        </w:rPr>
+        <w:t>le personnage vêtu</w:t>
+      </w:r>
+      <w:r>
+        <w:rPr>
+          <w:lang w:val="fr-FR"/>
+        </w:rPr>
+        <w:t xml:space="preserve"> de noir, les ennemis sont les personnages en vert et ont une « zone de vigilance », si vous entrez dans cette zone les ennemis se</w:t>
+      </w:r>
+      <w:r>
+        <w:rPr>
+          <w:lang w:val="fr-FR"/>
+        </w:rPr>
+        <w:t xml:space="preserve"> mettront à vous pourchasser, ils arrêteront de vous chercher si vous êtes hors de leur zone pendant 3 secondes. Votre arme n’a pas de munitions, vous devrez les trouver sur le terrain dans les caisses de munitions chaque caisse contient entre 4 et 8 munitions pour votre arme</w:t>
+      </w:r>
+      <w:r>
+        <w:rPr>
+          <w:lang w:val="fr-FR"/>
+        </w:rPr>
+        <w:t xml:space="preserve"> (Il suffit de marcher dessus pour les ramasser).</w:t>
       </w:r>
     </w:p>
+    <w:bookmarkStart w:id="0" w:name="_GoBack"/>
+    <w:bookmarkEnd w:id="0"/>
     <w:p>
       <w:pPr>
+        <w:jc w:val="both"/>
         <w:rPr>
           <w:lang w:val="fr-FR"/>
         </w:rPr>
@@ -1461,13 +1390,13 @@
         <mc:AlternateContent>
           <mc:Choice Requires="wps">
             <w:drawing>
-              <wp:anchor distT="0" distB="0" distL="114300" distR="114300" simplePos="0" relativeHeight="251672576" behindDoc="0" locked="0" layoutInCell="1" allowOverlap="1" wp14:anchorId="05E4FAD7" wp14:editId="61AA64FD">
+              <wp:anchor distT="0" distB="0" distL="114300" distR="114300" simplePos="0" relativeHeight="251672576" behindDoc="0" locked="0" layoutInCell="1" allowOverlap="1" wp14:anchorId="05E4FAD7" wp14:editId="71271751">
                 <wp:simplePos x="0" y="0"/>
                 <wp:positionH relativeFrom="column">
                   <wp:posOffset>2090420</wp:posOffset>
                 </wp:positionH>
                 <wp:positionV relativeFrom="paragraph">
-                  <wp:posOffset>1283335</wp:posOffset>
+                  <wp:posOffset>1092835</wp:posOffset>
                 </wp:positionV>
                 <wp:extent cx="923925" cy="447675"/>
                 <wp:effectExtent l="0" t="0" r="28575" b="28575"/>
@@ -1533,7 +1462,7 @@
           </mc:Choice>
           <mc:Fallback>
             <w:pict>
-              <v:shape w14:anchorId="05E4FAD7" id="Zone de texte 16" o:spid="_x0000_s1032" type="#_x0000_t202" style="position:absolute;margin-left:164.6pt;margin-top:101.05pt;width:72.75pt;height:35.25pt;z-index:251672576;visibility:visible;mso-wrap-style:square;mso-width-percent:0;mso-height-percent:0;mso-wrap-distance-left:9pt;mso-wrap-distance-top:0;mso-wrap-distance-right:9pt;mso-wrap-distance-bottom:0;mso-position-horizontal:absolute;mso-position-horizontal-relative:text;mso-position-vertical:absolute;mso-position-vertical-relative:text;mso-width-percent:0;mso-height-percent:0;mso-width-relative:margin;mso-height-relative:margin;v-text-anchor:top" o:gfxdata="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" fillcolor="white [3201]" strokeweight=".5pt">
+              <v:shape w14:anchorId="05E4FAD7" id="Zone de texte 16" o:spid="_x0000_s1032" type="#_x0000_t202" style="position:absolute;left:0;text-align:left;margin-left:164.6pt;margin-top:86.05pt;width:72.75pt;height:35.25pt;z-index:251672576;visibility:visible;mso-wrap-style:square;mso-width-percent:0;mso-height-percent:0;mso-wrap-distance-left:9pt;mso-wrap-distance-top:0;mso-wrap-distance-right:9pt;mso-wrap-distance-bottom:0;mso-position-horizontal:absolute;mso-position-horizontal-relative:text;mso-position-vertical:absolute;mso-position-vertical-relative:text;mso-width-percent:0;mso-height-percent:0;mso-width-relative:margin;mso-height-relative:margin;v-text-anchor:top" o:gfxdata="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" fillcolor="white [3201]" strokeweight=".5pt">
                 <v:textbox>
                   <w:txbxContent>
                     <w:p>
@@ -1559,6 +1488,126 @@
       </w:r>
       <w:r>
         <w:rPr>
+          <w:noProof/>
+        </w:rPr>
+        <w:drawing>
+          <wp:anchor distT="0" distB="0" distL="114300" distR="114300" simplePos="0" relativeHeight="251669504" behindDoc="0" locked="0" layoutInCell="1" allowOverlap="1" wp14:anchorId="0B89296F" wp14:editId="198F28B1">
+            <wp:simplePos x="0" y="0"/>
+            <wp:positionH relativeFrom="column">
+              <wp:posOffset>2319655</wp:posOffset>
+            </wp:positionH>
+            <wp:positionV relativeFrom="paragraph">
+              <wp:posOffset>618490</wp:posOffset>
+            </wp:positionV>
+            <wp:extent cx="480695" cy="427355"/>
+            <wp:effectExtent l="0" t="0" r="0" b="0"/>
+            <wp:wrapSquare wrapText="bothSides"/>
+            <wp:docPr id="13" name="Image 13"/>
+            <wp:cNvGraphicFramePr>
+              <a:graphicFrameLocks xmlns:a="http://schemas.openxmlformats.org/drawingml/2006/main" noChangeAspect="1"/>
+            </wp:cNvGraphicFramePr>
+            <a:graphic xmlns:a="http://schemas.openxmlformats.org/drawingml/2006/main">
+              <a:graphicData uri="http://schemas.openxmlformats.org/drawingml/2006/picture">
+                <pic:pic xmlns:pic="http://schemas.openxmlformats.org/drawingml/2006/picture">
+                  <pic:nvPicPr>
+                    <pic:cNvPr id="1" name=""/>
+                    <pic:cNvPicPr/>
+                  </pic:nvPicPr>
+                  <pic:blipFill>
+                    <a:blip r:embed="rId8">
+                      <a:extLst>
+                        <a:ext uri="{28A0092B-C50C-407E-A947-70E740481C1C}">
+                          <a14:useLocalDpi xmlns:a14="http://schemas.microsoft.com/office/drawing/2010/main" val="0"/>
+                        </a:ext>
+                      </a:extLst>
+                    </a:blip>
+                    <a:stretch>
+                      <a:fillRect/>
+                    </a:stretch>
+                  </pic:blipFill>
+                  <pic:spPr>
+                    <a:xfrm>
+                      <a:off x="0" y="0"/>
+                      <a:ext cx="480695" cy="427355"/>
+                    </a:xfrm>
+                    <a:prstGeom prst="rect">
+                      <a:avLst/>
+                    </a:prstGeom>
+                  </pic:spPr>
+                </pic:pic>
+              </a:graphicData>
+            </a:graphic>
+            <wp14:sizeRelH relativeFrom="page">
+              <wp14:pctWidth>0</wp14:pctWidth>
+            </wp14:sizeRelH>
+            <wp14:sizeRelV relativeFrom="page">
+              <wp14:pctHeight>0</wp14:pctHeight>
+            </wp14:sizeRelV>
+          </wp:anchor>
+        </w:drawing>
+      </w:r>
+      <w:r>
+        <w:rPr>
+          <w:noProof/>
+        </w:rPr>
+        <w:drawing>
+          <wp:anchor distT="0" distB="0" distL="114300" distR="114300" simplePos="0" relativeHeight="251670528" behindDoc="0" locked="0" layoutInCell="1" allowOverlap="1" wp14:anchorId="2560FBB4" wp14:editId="51BB0B6B">
+            <wp:simplePos x="0" y="0"/>
+            <wp:positionH relativeFrom="column">
+              <wp:posOffset>3824605</wp:posOffset>
+            </wp:positionH>
+            <wp:positionV relativeFrom="paragraph">
+              <wp:posOffset>626110</wp:posOffset>
+            </wp:positionV>
+            <wp:extent cx="1061720" cy="417830"/>
+            <wp:effectExtent l="0" t="0" r="5080" b="1270"/>
+            <wp:wrapSquare wrapText="bothSides"/>
+            <wp:docPr id="14" name="Image 14"/>
+            <wp:cNvGraphicFramePr>
+              <a:graphicFrameLocks xmlns:a="http://schemas.openxmlformats.org/drawingml/2006/main" noChangeAspect="1"/>
+            </wp:cNvGraphicFramePr>
+            <a:graphic xmlns:a="http://schemas.openxmlformats.org/drawingml/2006/main">
+              <a:graphicData uri="http://schemas.openxmlformats.org/drawingml/2006/picture">
+                <pic:pic xmlns:pic="http://schemas.openxmlformats.org/drawingml/2006/picture">
+                  <pic:nvPicPr>
+                    <pic:cNvPr id="1" name=""/>
+                    <pic:cNvPicPr/>
+                  </pic:nvPicPr>
+                  <pic:blipFill>
+                    <a:blip r:embed="rId9">
+                      <a:extLst>
+                        <a:ext uri="{28A0092B-C50C-407E-A947-70E740481C1C}">
+                          <a14:useLocalDpi xmlns:a14="http://schemas.microsoft.com/office/drawing/2010/main" val="0"/>
+                        </a:ext>
+                      </a:extLst>
+                    </a:blip>
+                    <a:stretch>
+                      <a:fillRect/>
+                    </a:stretch>
+                  </pic:blipFill>
+                  <pic:spPr>
+                    <a:xfrm>
+                      <a:off x="0" y="0"/>
+                      <a:ext cx="1061720" cy="417830"/>
+                    </a:xfrm>
+                    <a:prstGeom prst="rect">
+                      <a:avLst/>
+                    </a:prstGeom>
+                  </pic:spPr>
+                </pic:pic>
+              </a:graphicData>
+            </a:graphic>
+            <wp14:sizeRelH relativeFrom="page">
+              <wp14:pctWidth>0</wp14:pctWidth>
+            </wp14:sizeRelH>
+            <wp14:sizeRelV relativeFrom="page">
+              <wp14:pctHeight>0</wp14:pctHeight>
+            </wp14:sizeRelV>
+          </wp:anchor>
+        </w:drawing>
+      </w:r>
+      <w:r>
+        <w:rPr>
           <w:lang w:val="fr-FR"/>
         </w:rPr>
         <w:br w:type="page"/>
@@ -1606,6 +1655,414 @@
         </w:rPr>
         <w:t xml:space="preserve"> la touche d’action jusqu’à ce que la jauge verte soit remplies. Il faudra ensuite s’échapper vers la sortie qui se trouve là où la mission a commencée.</w:t>
       </w:r>
+    </w:p>
+    <w:p>
+      <w:pPr>
+        <w:jc w:val="both"/>
+        <w:rPr>
+          <w:lang w:val="fr-FR"/>
+        </w:rPr>
+      </w:pPr>
+      <w:r>
+        <w:rPr>
+          <w:noProof/>
+          <w:lang w:val="fr-FR"/>
+        </w:rPr>
+        <mc:AlternateContent>
+          <mc:Choice Requires="wps">
+            <w:drawing>
+              <wp:anchor distT="0" distB="0" distL="114300" distR="114300" simplePos="0" relativeHeight="251678720" behindDoc="0" locked="0" layoutInCell="1" allowOverlap="1" wp14:anchorId="4FCFF396" wp14:editId="3ED6E486">
+                <wp:simplePos x="0" y="0"/>
+                <wp:positionH relativeFrom="column">
+                  <wp:posOffset>3272155</wp:posOffset>
+                </wp:positionH>
+                <wp:positionV relativeFrom="paragraph">
+                  <wp:posOffset>634365</wp:posOffset>
+                </wp:positionV>
+                <wp:extent cx="1314450" cy="447675"/>
+                <wp:effectExtent l="0" t="0" r="19050" b="28575"/>
+                <wp:wrapNone/>
+                <wp:docPr id="20" name="Zone de texte 20"/>
+                <wp:cNvGraphicFramePr/>
+                <a:graphic xmlns:a="http://schemas.openxmlformats.org/drawingml/2006/main">
+                  <a:graphicData uri="http://schemas.microsoft.com/office/word/2010/wordprocessingShape">
+                    <wps:wsp>
+                      <wps:cNvSpPr txBox="1"/>
+                      <wps:spPr>
+                        <a:xfrm>
+                          <a:off x="0" y="0"/>
+                          <a:ext cx="1314450" cy="447675"/>
+                        </a:xfrm>
+                        <a:prstGeom prst="rect">
+                          <a:avLst/>
+                        </a:prstGeom>
+                        <a:solidFill>
+                          <a:sysClr val="window" lastClr="FFFFFF"/>
+                        </a:solidFill>
+                        <a:ln w="6350">
+                          <a:solidFill>
+                            <a:prstClr val="black"/>
+                          </a:solidFill>
+                        </a:ln>
+                      </wps:spPr>
+                      <wps:txbx>
+                        <w:txbxContent>
+                          <w:p>
+                            <w:pPr>
+                              <w:jc w:val="both"/>
+                              <w:rPr>
+                                <w:lang w:val="fr-FR"/>
+                              </w:rPr>
+                            </w:pPr>
+                            <w:r>
+                              <w:rPr>
+                                <w:lang w:val="fr-FR"/>
+                              </w:rPr>
+                              <w:t>La sortie de secours de l’agent Hiller</w:t>
+                            </w:r>
+                          </w:p>
+                        </w:txbxContent>
+                      </wps:txbx>
+                      <wps:bodyPr rot="0" spcFirstLastPara="0" vertOverflow="overflow" horzOverflow="overflow" vert="horz" wrap="square" lIns="91440" tIns="45720" rIns="91440" bIns="45720" numCol="1" spcCol="0" rtlCol="0" fromWordArt="0" anchor="t" anchorCtr="0" forceAA="0" compatLnSpc="1">
+                        <a:prstTxWarp prst="textNoShape">
+                          <a:avLst/>
+                        </a:prstTxWarp>
+                        <a:noAutofit/>
+                      </wps:bodyPr>
+                    </wps:wsp>
+                  </a:graphicData>
+                </a:graphic>
+                <wp14:sizeRelH relativeFrom="margin">
+                  <wp14:pctWidth>0</wp14:pctWidth>
+                </wp14:sizeRelH>
+                <wp14:sizeRelV relativeFrom="margin">
+                  <wp14:pctHeight>0</wp14:pctHeight>
+                </wp14:sizeRelV>
+              </wp:anchor>
+            </w:drawing>
+          </mc:Choice>
+          <mc:Fallback>
+            <w:pict>
+              <v:shape w14:anchorId="4FCFF396" id="Zone de texte 20" o:spid="_x0000_s1033" type="#_x0000_t202" style="position:absolute;left:0;text-align:left;margin-left:257.65pt;margin-top:49.95pt;width:103.5pt;height:35.25pt;z-index:251678720;visibility:visible;mso-wrap-style:square;mso-width-percent:0;mso-height-percent:0;mso-wrap-distance-left:9pt;mso-wrap-distance-top:0;mso-wrap-distance-right:9pt;mso-wrap-distance-bottom:0;mso-position-horizontal:absolute;mso-position-horizontal-relative:text;mso-position-vertical:absolute;mso-position-vertical-relative:text;mso-width-percent:0;mso-height-percent:0;mso-width-relative:margin;mso-height-relative:margin;v-text-anchor:top" o:gfxdata="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" fillcolor="window" strokeweight=".5pt">
+                <v:textbox>
+                  <w:txbxContent>
+                    <w:p>
+                      <w:pPr>
+                        <w:jc w:val="both"/>
+                        <w:rPr>
+                          <w:lang w:val="fr-FR"/>
+                        </w:rPr>
+                      </w:pPr>
+                      <w:r>
+                        <w:rPr>
+                          <w:lang w:val="fr-FR"/>
+                        </w:rPr>
+                        <w:t>La sortie de secours de l’agent Hiller</w:t>
+                      </w:r>
+                    </w:p>
+                  </w:txbxContent>
+                </v:textbox>
+              </v:shape>
+            </w:pict>
+          </mc:Fallback>
+        </mc:AlternateContent>
+      </w:r>
+      <w:r>
+        <w:rPr>
+          <w:noProof/>
+          <w:lang w:val="fr-FR"/>
+        </w:rPr>
+        <w:drawing>
+          <wp:anchor distT="0" distB="0" distL="114300" distR="114300" simplePos="0" relativeHeight="251675648" behindDoc="0" locked="0" layoutInCell="1" allowOverlap="1" wp14:anchorId="69870BD2" wp14:editId="522B29BB">
+            <wp:simplePos x="0" y="0"/>
+            <wp:positionH relativeFrom="column">
+              <wp:posOffset>3653155</wp:posOffset>
+            </wp:positionH>
+            <wp:positionV relativeFrom="paragraph">
+              <wp:posOffset>110490</wp:posOffset>
+            </wp:positionV>
+            <wp:extent cx="476250" cy="476250"/>
+            <wp:effectExtent l="0" t="0" r="0" b="0"/>
+            <wp:wrapSquare wrapText="bothSides"/>
+            <wp:docPr id="18" name="Image 18"/>
+            <wp:cNvGraphicFramePr>
+              <a:graphicFrameLocks xmlns:a="http://schemas.openxmlformats.org/drawingml/2006/main" noChangeAspect="1"/>
+            </wp:cNvGraphicFramePr>
+            <a:graphic xmlns:a="http://schemas.openxmlformats.org/drawingml/2006/main">
+              <a:graphicData uri="http://schemas.openxmlformats.org/drawingml/2006/picture">
+                <pic:pic xmlns:pic="http://schemas.openxmlformats.org/drawingml/2006/picture">
+                  <pic:nvPicPr>
+                    <pic:cNvPr id="18" name="exit.png"/>
+                    <pic:cNvPicPr/>
+                  </pic:nvPicPr>
+                  <pic:blipFill>
+                    <a:blip r:embed="rId10">
+                      <a:extLst>
+                        <a:ext uri="{28A0092B-C50C-407E-A947-70E740481C1C}">
+                          <a14:useLocalDpi xmlns:a14="http://schemas.microsoft.com/office/drawing/2010/main" val="0"/>
+                        </a:ext>
+                      </a:extLst>
+                    </a:blip>
+                    <a:stretch>
+                      <a:fillRect/>
+                    </a:stretch>
+                  </pic:blipFill>
+                  <pic:spPr>
+                    <a:xfrm>
+                      <a:off x="0" y="0"/>
+                      <a:ext cx="476250" cy="476250"/>
+                    </a:xfrm>
+                    <a:prstGeom prst="rect">
+                      <a:avLst/>
+                    </a:prstGeom>
+                  </pic:spPr>
+                </pic:pic>
+              </a:graphicData>
+            </a:graphic>
+          </wp:anchor>
+        </w:drawing>
+      </w:r>
+      <w:r>
+        <w:rPr>
+          <w:noProof/>
+          <w:lang w:val="fr-FR"/>
+        </w:rPr>
+        <mc:AlternateContent>
+          <mc:Choice Requires="wps">
+            <w:drawing>
+              <wp:anchor distT="0" distB="0" distL="114300" distR="114300" simplePos="0" relativeHeight="251676672" behindDoc="0" locked="0" layoutInCell="1" allowOverlap="1" wp14:anchorId="52C50E07" wp14:editId="31A16A8F">
+                <wp:simplePos x="0" y="0"/>
+                <wp:positionH relativeFrom="column">
+                  <wp:posOffset>196215</wp:posOffset>
+                </wp:positionH>
+                <wp:positionV relativeFrom="paragraph">
+                  <wp:posOffset>586740</wp:posOffset>
+                </wp:positionV>
+                <wp:extent cx="2190750" cy="628650"/>
+                <wp:effectExtent l="0" t="0" r="19050" b="19050"/>
+                <wp:wrapNone/>
+                <wp:docPr id="19" name="Zone de texte 19"/>
+                <wp:cNvGraphicFramePr/>
+                <a:graphic xmlns:a="http://schemas.openxmlformats.org/drawingml/2006/main">
+                  <a:graphicData uri="http://schemas.microsoft.com/office/word/2010/wordprocessingShape">
+                    <wps:wsp>
+                      <wps:cNvSpPr txBox="1"/>
+                      <wps:spPr>
+                        <a:xfrm>
+                          <a:off x="0" y="0"/>
+                          <a:ext cx="2190750" cy="628650"/>
+                        </a:xfrm>
+                        <a:prstGeom prst="rect">
+                          <a:avLst/>
+                        </a:prstGeom>
+                        <a:solidFill>
+                          <a:schemeClr val="lt1"/>
+                        </a:solidFill>
+                        <a:ln w="6350">
+                          <a:solidFill>
+                            <a:prstClr val="black"/>
+                          </a:solidFill>
+                        </a:ln>
+                      </wps:spPr>
+                      <wps:txbx>
+                        <w:txbxContent>
+                          <w:p>
+                            <w:pPr>
+                              <w:jc w:val="both"/>
+                              <w:rPr>
+                                <w:lang w:val="fr-FR"/>
+                              </w:rPr>
+                            </w:pPr>
+                            <w:r>
+                              <w:rPr>
+                                <w:lang w:val="fr-FR"/>
+                              </w:rPr>
+                              <w:t xml:space="preserve">Objectif de la première </w:t>
+                            </w:r>
+                            <w:r>
+                              <w:rPr>
+                                <w:lang w:val="fr-FR"/>
+                              </w:rPr>
+                              <w:t>mission (le</w:t>
+                            </w:r>
+                            <w:r>
+                              <w:rPr>
+                                <w:lang w:val="fr-FR"/>
+                              </w:rPr>
+                              <w:t xml:space="preserve"> container des hélices d’avions de la </w:t>
+                            </w:r>
+                            <w:r>
+                              <w:rPr>
+                                <w:lang w:val="fr-FR"/>
+                              </w:rPr>
+                              <w:t>Luftwaffe</w:t>
+                            </w:r>
+                            <w:r>
+                              <w:rPr>
+                                <w:lang w:val="fr-FR"/>
+                              </w:rPr>
+                              <w:t>)</w:t>
+                            </w:r>
+                          </w:p>
+                        </w:txbxContent>
+                      </wps:txbx>
+                      <wps:bodyPr rot="0" spcFirstLastPara="0" vertOverflow="overflow" horzOverflow="overflow" vert="horz" wrap="square" lIns="91440" tIns="45720" rIns="91440" bIns="45720" numCol="1" spcCol="0" rtlCol="0" fromWordArt="0" anchor="t" anchorCtr="0" forceAA="0" compatLnSpc="1">
+                        <a:prstTxWarp prst="textNoShape">
+                          <a:avLst/>
+                        </a:prstTxWarp>
+                        <a:noAutofit/>
+                      </wps:bodyPr>
+                    </wps:wsp>
+                  </a:graphicData>
+                </a:graphic>
+                <wp14:sizeRelH relativeFrom="margin">
+                  <wp14:pctWidth>0</wp14:pctWidth>
+                </wp14:sizeRelH>
+                <wp14:sizeRelV relativeFrom="margin">
+                  <wp14:pctHeight>0</wp14:pctHeight>
+                </wp14:sizeRelV>
+              </wp:anchor>
+            </w:drawing>
+          </mc:Choice>
+          <mc:Fallback>
+            <w:pict>
+              <v:shape w14:anchorId="52C50E07" id="Zone de texte 19" o:spid="_x0000_s1034" type="#_x0000_t202" style="position:absolute;left:0;text-align:left;margin-left:15.45pt;margin-top:46.2pt;width:172.5pt;height:49.5pt;z-index:251676672;visibility:visible;mso-wrap-style:square;mso-width-percent:0;mso-height-percent:0;mso-wrap-distance-left:9pt;mso-wrap-distance-top:0;mso-wrap-distance-right:9pt;mso-wrap-distance-bottom:0;mso-position-horizontal:absolute;mso-position-horizontal-relative:text;mso-position-vertical:absolute;mso-position-vertical-relative:text;mso-width-percent:0;mso-height-percent:0;mso-width-relative:margin;mso-height-relative:margin;v-text-anchor:top" o:gfxdata="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" fillcolor="white [3201]" strokeweight=".5pt">
+                <v:textbox>
+                  <w:txbxContent>
+                    <w:p>
+                      <w:pPr>
+                        <w:jc w:val="both"/>
+                        <w:rPr>
+                          <w:lang w:val="fr-FR"/>
+                        </w:rPr>
+                      </w:pPr>
+                      <w:r>
+                        <w:rPr>
+                          <w:lang w:val="fr-FR"/>
+                        </w:rPr>
+                        <w:t xml:space="preserve">Objectif de la première </w:t>
+                      </w:r>
+                      <w:r>
+                        <w:rPr>
+                          <w:lang w:val="fr-FR"/>
+                        </w:rPr>
+                        <w:t>mission (le</w:t>
+                      </w:r>
+                      <w:r>
+                        <w:rPr>
+                          <w:lang w:val="fr-FR"/>
+                        </w:rPr>
+                        <w:t xml:space="preserve"> container des hélices d’avions de la </w:t>
+                      </w:r>
+                      <w:r>
+                        <w:rPr>
+                          <w:lang w:val="fr-FR"/>
+                        </w:rPr>
+                        <w:t>Luftwaffe</w:t>
+                      </w:r>
+                      <w:r>
+                        <w:rPr>
+                          <w:lang w:val="fr-FR"/>
+                        </w:rPr>
+                        <w:t>)</w:t>
+                      </w:r>
+                    </w:p>
+                  </w:txbxContent>
+                </v:textbox>
+              </v:shape>
+            </w:pict>
+          </mc:Fallback>
+        </mc:AlternateContent>
+      </w:r>
+      <w:r>
+        <w:rPr>
+          <w:noProof/>
+          <w:lang w:val="fr-FR"/>
+        </w:rPr>
+        <w:drawing>
+          <wp:anchor distT="0" distB="0" distL="114300" distR="114300" simplePos="0" relativeHeight="251674624" behindDoc="0" locked="0" layoutInCell="1" allowOverlap="1" wp14:anchorId="4847D383" wp14:editId="7CECA46B">
+            <wp:simplePos x="0" y="0"/>
+            <wp:positionH relativeFrom="column">
+              <wp:posOffset>1071880</wp:posOffset>
+            </wp:positionH>
+            <wp:positionV relativeFrom="paragraph">
+              <wp:posOffset>110490</wp:posOffset>
+            </wp:positionV>
+            <wp:extent cx="457200" cy="457200"/>
+            <wp:effectExtent l="0" t="0" r="0" b="0"/>
+            <wp:wrapSquare wrapText="bothSides"/>
+            <wp:docPr id="8" name="Image 8"/>
+            <wp:cNvGraphicFramePr>
+              <a:graphicFrameLocks xmlns:a="http://schemas.openxmlformats.org/drawingml/2006/main" noChangeAspect="1"/>
+            </wp:cNvGraphicFramePr>
+            <a:graphic xmlns:a="http://schemas.openxmlformats.org/drawingml/2006/main">
+              <a:graphicData uri="http://schemas.openxmlformats.org/drawingml/2006/picture">
+                <pic:pic xmlns:pic="http://schemas.openxmlformats.org/drawingml/2006/picture">
+                  <pic:nvPicPr>
+                    <pic:cNvPr id="8" name="target.png"/>
+                    <pic:cNvPicPr/>
+                  </pic:nvPicPr>
+                  <pic:blipFill>
+                    <a:blip r:embed="rId11">
+                      <a:extLst>
+                        <a:ext uri="{28A0092B-C50C-407E-A947-70E740481C1C}">
+                          <a14:useLocalDpi xmlns:a14="http://schemas.microsoft.com/office/drawing/2010/main" val="0"/>
+                        </a:ext>
+                      </a:extLst>
+                    </a:blip>
+                    <a:stretch>
+                      <a:fillRect/>
+                    </a:stretch>
+                  </pic:blipFill>
+                  <pic:spPr>
+                    <a:xfrm>
+                      <a:off x="0" y="0"/>
+                      <a:ext cx="457200" cy="457200"/>
+                    </a:xfrm>
+                    <a:prstGeom prst="rect">
+                      <a:avLst/>
+                    </a:prstGeom>
+                  </pic:spPr>
+                </pic:pic>
+              </a:graphicData>
+            </a:graphic>
+            <wp14:sizeRelH relativeFrom="page">
+              <wp14:pctWidth>0</wp14:pctWidth>
+            </wp14:sizeRelH>
+            <wp14:sizeRelV relativeFrom="page">
+              <wp14:pctHeight>0</wp14:pctHeight>
+            </wp14:sizeRelV>
+          </wp:anchor>
+        </w:drawing>
+      </w:r>
+    </w:p>
+    <w:p>
+      <w:pPr>
+        <w:rPr>
+          <w:lang w:val="fr-FR"/>
+        </w:rPr>
+      </w:pPr>
+    </w:p>
+    <w:p>
+      <w:pPr>
+        <w:rPr>
+          <w:lang w:val="fr-FR"/>
+        </w:rPr>
+      </w:pPr>
+    </w:p>
+    <w:p>
+      <w:pPr>
+        <w:rPr>
+          <w:lang w:val="fr-FR"/>
+        </w:rPr>
+      </w:pPr>
+    </w:p>
+    <w:p>
+      <w:pPr>
+        <w:rPr>
+          <w:lang w:val="fr-FR"/>
+        </w:rPr>
+      </w:pPr>
     </w:p>
     <w:sectPr>
       <w:pgSz w:w="11906" w:h="16838"/>
@@ -2345,7 +2802,7 @@
 </file>
 
 <file path=customXml/itemProps1.xml><?xml version="1.0" encoding="utf-8"?>
-<ds:datastoreItem xmlns:ds="http://schemas.openxmlformats.org/officeDocument/2006/customXml" ds:itemID="{8C03B969-E5CA-4590-94D9-D5B4A43AA2E1}">
+<ds:datastoreItem xmlns:ds="http://schemas.openxmlformats.org/officeDocument/2006/customXml" ds:itemID="{40A9D3A1-02EA-482F-B308-B14B5A33E501}">
   <ds:schemaRefs>
     <ds:schemaRef ds:uri="http://schemas.openxmlformats.org/officeDocument/2006/bibliography"/>
   </ds:schemaRefs>

</xml_diff>

<commit_message>
V3 du manuel de jeu
</commit_message>
<xml_diff>
--- a/Ressources/Comment_Jouer.docx
+++ b/Ressources/Comment_Jouer.docx
@@ -134,6 +134,13 @@
         </w:rPr>
         <w:t xml:space="preserve"> sont les suivants :</w:t>
       </w:r>
+      <w:r>
+        <w:rPr>
+          <w:noProof/>
+          <w:lang w:val="fr-FR"/>
+        </w:rPr>
+        <w:t xml:space="preserve"> </w:t>
+      </w:r>
     </w:p>
     <w:p>
       <w:pPr>
@@ -142,6 +149,8 @@
           <w:lang w:val="fr-FR"/>
         </w:rPr>
       </w:pPr>
+      <w:bookmarkStart w:id="0" w:name="_GoBack"/>
+      <w:bookmarkEnd w:id="0"/>
     </w:p>
     <w:p>
       <w:pPr>
@@ -150,6 +159,707 @@
           <w:lang w:val="fr-FR"/>
         </w:rPr>
       </w:pPr>
+      <w:r>
+        <w:rPr>
+          <w:noProof/>
+        </w:rPr>
+        <mc:AlternateContent>
+          <mc:Choice Requires="wps">
+            <w:drawing>
+              <wp:anchor distT="0" distB="0" distL="114300" distR="114300" simplePos="0" relativeHeight="251696128" behindDoc="0" locked="0" layoutInCell="1" allowOverlap="1" wp14:anchorId="64493419" wp14:editId="0F912E81">
+                <wp:simplePos x="0" y="0"/>
+                <wp:positionH relativeFrom="column">
+                  <wp:posOffset>552450</wp:posOffset>
+                </wp:positionH>
+                <wp:positionV relativeFrom="paragraph">
+                  <wp:posOffset>695325</wp:posOffset>
+                </wp:positionV>
+                <wp:extent cx="333375" cy="419100"/>
+                <wp:effectExtent l="0" t="0" r="0" b="0"/>
+                <wp:wrapNone/>
+                <wp:docPr id="30" name="Zone de texte 30"/>
+                <wp:cNvGraphicFramePr/>
+                <a:graphic xmlns:a="http://schemas.openxmlformats.org/drawingml/2006/main">
+                  <a:graphicData uri="http://schemas.microsoft.com/office/word/2010/wordprocessingShape">
+                    <wps:wsp>
+                      <wps:cNvSpPr txBox="1"/>
+                      <wps:spPr>
+                        <a:xfrm>
+                          <a:off x="0" y="0"/>
+                          <a:ext cx="333375" cy="419100"/>
+                        </a:xfrm>
+                        <a:prstGeom prst="rect">
+                          <a:avLst/>
+                        </a:prstGeom>
+                        <a:noFill/>
+                        <a:ln w="6350">
+                          <a:noFill/>
+                        </a:ln>
+                      </wps:spPr>
+                      <wps:txbx>
+                        <w:txbxContent>
+                          <w:p>
+                            <w:pPr>
+                              <w:rPr>
+                                <w:color w:val="FF0000"/>
+                                <w:sz w:val="44"/>
+                                <w:lang w:val="fr-FR"/>
+                              </w:rPr>
+                            </w:pPr>
+                            <w:r>
+                              <w:rPr>
+                                <w:color w:val="FF0000"/>
+                                <w:sz w:val="44"/>
+                                <w:lang w:val="fr-FR"/>
+                              </w:rPr>
+                              <w:t>1</w:t>
+                            </w:r>
+                          </w:p>
+                        </w:txbxContent>
+                      </wps:txbx>
+                      <wps:bodyPr rot="0" spcFirstLastPara="0" vertOverflow="overflow" horzOverflow="overflow" vert="horz" wrap="square" lIns="91440" tIns="45720" rIns="91440" bIns="45720" numCol="1" spcCol="0" rtlCol="0" fromWordArt="0" anchor="t" anchorCtr="0" forceAA="0" compatLnSpc="1">
+                        <a:prstTxWarp prst="textNoShape">
+                          <a:avLst/>
+                        </a:prstTxWarp>
+                        <a:noAutofit/>
+                      </wps:bodyPr>
+                    </wps:wsp>
+                  </a:graphicData>
+                </a:graphic>
+                <wp14:sizeRelH relativeFrom="margin">
+                  <wp14:pctWidth>0</wp14:pctWidth>
+                </wp14:sizeRelH>
+                <wp14:sizeRelV relativeFrom="margin">
+                  <wp14:pctHeight>0</wp14:pctHeight>
+                </wp14:sizeRelV>
+              </wp:anchor>
+            </w:drawing>
+          </mc:Choice>
+          <mc:Fallback>
+            <w:pict>
+              <v:shapetype w14:anchorId="64493419" id="_x0000_t202" coordsize="21600,21600" o:spt="202" path="m,l,21600r21600,l21600,xe">
+                <v:stroke joinstyle="miter"/>
+                <v:path gradientshapeok="t" o:connecttype="rect"/>
+              </v:shapetype>
+              <v:shape id="Zone de texte 30" o:spid="_x0000_s1026" type="#_x0000_t202" style="position:absolute;left:0;text-align:left;margin-left:43.5pt;margin-top:54.75pt;width:26.25pt;height:33pt;z-index:251696128;visibility:visible;mso-wrap-style:square;mso-width-percent:0;mso-height-percent:0;mso-wrap-distance-left:9pt;mso-wrap-distance-top:0;mso-wrap-distance-right:9pt;mso-wrap-distance-bottom:0;mso-position-horizontal:absolute;mso-position-horizontal-relative:text;mso-position-vertical:absolute;mso-position-vertical-relative:text;mso-width-percent:0;mso-height-percent:0;mso-width-relative:margin;mso-height-relative:margin;v-text-anchor:top" o:gfxdata="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" filled="f" stroked="f" strokeweight=".5pt">
+                <v:textbox>
+                  <w:txbxContent>
+                    <w:p>
+                      <w:pPr>
+                        <w:rPr>
+                          <w:color w:val="FF0000"/>
+                          <w:sz w:val="44"/>
+                          <w:lang w:val="fr-FR"/>
+                        </w:rPr>
+                      </w:pPr>
+                      <w:r>
+                        <w:rPr>
+                          <w:color w:val="FF0000"/>
+                          <w:sz w:val="44"/>
+                          <w:lang w:val="fr-FR"/>
+                        </w:rPr>
+                        <w:t>1</w:t>
+                      </w:r>
+                    </w:p>
+                  </w:txbxContent>
+                </v:textbox>
+              </v:shape>
+            </w:pict>
+          </mc:Fallback>
+        </mc:AlternateContent>
+      </w:r>
+      <w:r>
+        <w:rPr>
+          <w:noProof/>
+        </w:rPr>
+        <mc:AlternateContent>
+          <mc:Choice Requires="wps">
+            <w:drawing>
+              <wp:anchor distT="0" distB="0" distL="114300" distR="114300" simplePos="0" relativeHeight="251694080" behindDoc="0" locked="0" layoutInCell="1" allowOverlap="1" wp14:anchorId="69ABAB00" wp14:editId="6E900458">
+                <wp:simplePos x="0" y="0"/>
+                <wp:positionH relativeFrom="column">
+                  <wp:posOffset>790575</wp:posOffset>
+                </wp:positionH>
+                <wp:positionV relativeFrom="paragraph">
+                  <wp:posOffset>714375</wp:posOffset>
+                </wp:positionV>
+                <wp:extent cx="0" cy="161925"/>
+                <wp:effectExtent l="0" t="0" r="38100" b="28575"/>
+                <wp:wrapNone/>
+                <wp:docPr id="29" name="Connecteur droit 29"/>
+                <wp:cNvGraphicFramePr/>
+                <a:graphic xmlns:a="http://schemas.openxmlformats.org/drawingml/2006/main">
+                  <a:graphicData uri="http://schemas.microsoft.com/office/word/2010/wordprocessingShape">
+                    <wps:wsp>
+                      <wps:cNvCnPr/>
+                      <wps:spPr>
+                        <a:xfrm>
+                          <a:off x="0" y="0"/>
+                          <a:ext cx="0" cy="161925"/>
+                        </a:xfrm>
+                        <a:prstGeom prst="line">
+                          <a:avLst/>
+                        </a:prstGeom>
+                        <a:ln w="19050">
+                          <a:solidFill>
+                            <a:srgbClr val="C00000"/>
+                          </a:solidFill>
+                        </a:ln>
+                      </wps:spPr>
+                      <wps:style>
+                        <a:lnRef idx="2">
+                          <a:schemeClr val="dk1"/>
+                        </a:lnRef>
+                        <a:fillRef idx="0">
+                          <a:schemeClr val="dk1"/>
+                        </a:fillRef>
+                        <a:effectRef idx="1">
+                          <a:schemeClr val="dk1"/>
+                        </a:effectRef>
+                        <a:fontRef idx="minor">
+                          <a:schemeClr val="tx1"/>
+                        </a:fontRef>
+                      </wps:style>
+                      <wps:bodyPr/>
+                    </wps:wsp>
+                  </a:graphicData>
+                </a:graphic>
+                <wp14:sizeRelH relativeFrom="margin">
+                  <wp14:pctWidth>0</wp14:pctWidth>
+                </wp14:sizeRelH>
+                <wp14:sizeRelV relativeFrom="margin">
+                  <wp14:pctHeight>0</wp14:pctHeight>
+                </wp14:sizeRelV>
+              </wp:anchor>
+            </w:drawing>
+          </mc:Choice>
+          <mc:Fallback>
+            <w:pict>
+              <v:line w14:anchorId="057DB667" id="Connecteur droit 29" o:spid="_x0000_s1026" style="position:absolute;z-index:251694080;visibility:visible;mso-wrap-style:square;mso-width-percent:0;mso-height-percent:0;mso-wrap-distance-left:9pt;mso-wrap-distance-top:0;mso-wrap-distance-right:9pt;mso-wrap-distance-bottom:0;mso-position-horizontal:absolute;mso-position-horizontal-relative:text;mso-position-vertical:absolute;mso-position-vertical-relative:text;mso-width-percent:0;mso-height-percent:0;mso-width-relative:margin;mso-height-relative:margin" from="62.25pt,56.25pt" to="62.25pt,69pt" o:gfxdata="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" strokecolor="#c00000" strokeweight="1.5pt">
+                <v:stroke joinstyle="miter"/>
+              </v:line>
+            </w:pict>
+          </mc:Fallback>
+        </mc:AlternateContent>
+      </w:r>
+      <w:r>
+        <w:rPr>
+          <w:noProof/>
+        </w:rPr>
+        <mc:AlternateContent>
+          <mc:Choice Requires="wps">
+            <w:drawing>
+              <wp:anchor distT="0" distB="0" distL="114300" distR="114300" simplePos="0" relativeHeight="251692032" behindDoc="0" locked="0" layoutInCell="1" allowOverlap="1" wp14:anchorId="2BC52216" wp14:editId="01962860">
+                <wp:simplePos x="0" y="0"/>
+                <wp:positionH relativeFrom="column">
+                  <wp:posOffset>557530</wp:posOffset>
+                </wp:positionH>
+                <wp:positionV relativeFrom="paragraph">
+                  <wp:posOffset>704215</wp:posOffset>
+                </wp:positionV>
+                <wp:extent cx="0" cy="209550"/>
+                <wp:effectExtent l="0" t="0" r="38100" b="19050"/>
+                <wp:wrapNone/>
+                <wp:docPr id="28" name="Connecteur droit 28"/>
+                <wp:cNvGraphicFramePr/>
+                <a:graphic xmlns:a="http://schemas.openxmlformats.org/drawingml/2006/main">
+                  <a:graphicData uri="http://schemas.microsoft.com/office/word/2010/wordprocessingShape">
+                    <wps:wsp>
+                      <wps:cNvCnPr/>
+                      <wps:spPr>
+                        <a:xfrm>
+                          <a:off x="0" y="0"/>
+                          <a:ext cx="0" cy="209550"/>
+                        </a:xfrm>
+                        <a:prstGeom prst="line">
+                          <a:avLst/>
+                        </a:prstGeom>
+                        <a:ln w="19050">
+                          <a:solidFill>
+                            <a:srgbClr val="C00000"/>
+                          </a:solidFill>
+                        </a:ln>
+                      </wps:spPr>
+                      <wps:style>
+                        <a:lnRef idx="2">
+                          <a:schemeClr val="dk1"/>
+                        </a:lnRef>
+                        <a:fillRef idx="0">
+                          <a:schemeClr val="dk1"/>
+                        </a:fillRef>
+                        <a:effectRef idx="1">
+                          <a:schemeClr val="dk1"/>
+                        </a:effectRef>
+                        <a:fontRef idx="minor">
+                          <a:schemeClr val="tx1"/>
+                        </a:fontRef>
+                      </wps:style>
+                      <wps:bodyPr/>
+                    </wps:wsp>
+                  </a:graphicData>
+                </a:graphic>
+                <wp14:sizeRelH relativeFrom="margin">
+                  <wp14:pctWidth>0</wp14:pctWidth>
+                </wp14:sizeRelH>
+                <wp14:sizeRelV relativeFrom="margin">
+                  <wp14:pctHeight>0</wp14:pctHeight>
+                </wp14:sizeRelV>
+              </wp:anchor>
+            </w:drawing>
+          </mc:Choice>
+          <mc:Fallback>
+            <w:pict>
+              <v:line w14:anchorId="689E2EF8" id="Connecteur droit 28" o:spid="_x0000_s1026" style="position:absolute;z-index:251692032;visibility:visible;mso-wrap-style:square;mso-width-percent:0;mso-height-percent:0;mso-wrap-distance-left:9pt;mso-wrap-distance-top:0;mso-wrap-distance-right:9pt;mso-wrap-distance-bottom:0;mso-position-horizontal:absolute;mso-position-horizontal-relative:text;mso-position-vertical:absolute;mso-position-vertical-relative:text;mso-width-percent:0;mso-height-percent:0;mso-width-relative:margin;mso-height-relative:margin" from="43.9pt,55.45pt" to="43.9pt,71.95pt" o:gfxdata="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" strokecolor="#c00000" strokeweight="1.5pt">
+                <v:stroke joinstyle="miter"/>
+              </v:line>
+            </w:pict>
+          </mc:Fallback>
+        </mc:AlternateContent>
+      </w:r>
+      <w:r>
+        <w:rPr>
+          <w:noProof/>
+        </w:rPr>
+        <mc:AlternateContent>
+          <mc:Choice Requires="wps">
+            <w:drawing>
+              <wp:anchor distT="0" distB="0" distL="114300" distR="114300" simplePos="0" relativeHeight="251689984" behindDoc="0" locked="0" layoutInCell="1" allowOverlap="1" wp14:anchorId="30242D6F" wp14:editId="2C964A60">
+                <wp:simplePos x="0" y="0"/>
+                <wp:positionH relativeFrom="column">
+                  <wp:posOffset>433705</wp:posOffset>
+                </wp:positionH>
+                <wp:positionV relativeFrom="paragraph">
+                  <wp:posOffset>913764</wp:posOffset>
+                </wp:positionV>
+                <wp:extent cx="0" cy="161925"/>
+                <wp:effectExtent l="0" t="0" r="38100" b="9525"/>
+                <wp:wrapNone/>
+                <wp:docPr id="27" name="Connecteur droit 27"/>
+                <wp:cNvGraphicFramePr/>
+                <a:graphic xmlns:a="http://schemas.openxmlformats.org/drawingml/2006/main">
+                  <a:graphicData uri="http://schemas.microsoft.com/office/word/2010/wordprocessingShape">
+                    <wps:wsp>
+                      <wps:cNvCnPr/>
+                      <wps:spPr>
+                        <a:xfrm flipV="1">
+                          <a:off x="0" y="0"/>
+                          <a:ext cx="0" cy="161925"/>
+                        </a:xfrm>
+                        <a:prstGeom prst="line">
+                          <a:avLst/>
+                        </a:prstGeom>
+                        <a:ln w="19050">
+                          <a:solidFill>
+                            <a:srgbClr val="C00000"/>
+                          </a:solidFill>
+                        </a:ln>
+                      </wps:spPr>
+                      <wps:style>
+                        <a:lnRef idx="2">
+                          <a:schemeClr val="dk1"/>
+                        </a:lnRef>
+                        <a:fillRef idx="0">
+                          <a:schemeClr val="dk1"/>
+                        </a:fillRef>
+                        <a:effectRef idx="1">
+                          <a:schemeClr val="dk1"/>
+                        </a:effectRef>
+                        <a:fontRef idx="minor">
+                          <a:schemeClr val="tx1"/>
+                        </a:fontRef>
+                      </wps:style>
+                      <wps:bodyPr/>
+                    </wps:wsp>
+                  </a:graphicData>
+                </a:graphic>
+                <wp14:sizeRelH relativeFrom="margin">
+                  <wp14:pctWidth>0</wp14:pctWidth>
+                </wp14:sizeRelH>
+                <wp14:sizeRelV relativeFrom="margin">
+                  <wp14:pctHeight>0</wp14:pctHeight>
+                </wp14:sizeRelV>
+              </wp:anchor>
+            </w:drawing>
+          </mc:Choice>
+          <mc:Fallback>
+            <w:pict>
+              <v:line w14:anchorId="31963947" id="Connecteur droit 27" o:spid="_x0000_s1026" style="position:absolute;flip:y;z-index:251689984;visibility:visible;mso-wrap-style:square;mso-width-percent:0;mso-height-percent:0;mso-wrap-distance-left:9pt;mso-wrap-distance-top:0;mso-wrap-distance-right:9pt;mso-wrap-distance-bottom:0;mso-position-horizontal:absolute;mso-position-horizontal-relative:text;mso-position-vertical:absolute;mso-position-vertical-relative:text;mso-width-percent:0;mso-height-percent:0;mso-width-relative:margin;mso-height-relative:margin" from="34.15pt,71.95pt" to="34.15pt,84.7pt" o:gfxdata="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" strokecolor="#c00000" strokeweight="1.5pt">
+                <v:stroke joinstyle="miter"/>
+              </v:line>
+            </w:pict>
+          </mc:Fallback>
+        </mc:AlternateContent>
+      </w:r>
+      <w:r>
+        <w:rPr>
+          <w:noProof/>
+        </w:rPr>
+        <mc:AlternateContent>
+          <mc:Choice Requires="wps">
+            <w:drawing>
+              <wp:anchor distT="0" distB="0" distL="114300" distR="114300" simplePos="0" relativeHeight="251687936" behindDoc="0" locked="0" layoutInCell="1" allowOverlap="1" wp14:anchorId="2C1E14EF" wp14:editId="45D5EBF5">
+                <wp:simplePos x="0" y="0"/>
+                <wp:positionH relativeFrom="column">
+                  <wp:posOffset>1071880</wp:posOffset>
+                </wp:positionH>
+                <wp:positionV relativeFrom="paragraph">
+                  <wp:posOffset>913765</wp:posOffset>
+                </wp:positionV>
+                <wp:extent cx="0" cy="161925"/>
+                <wp:effectExtent l="0" t="0" r="38100" b="28575"/>
+                <wp:wrapNone/>
+                <wp:docPr id="26" name="Connecteur droit 26"/>
+                <wp:cNvGraphicFramePr/>
+                <a:graphic xmlns:a="http://schemas.openxmlformats.org/drawingml/2006/main">
+                  <a:graphicData uri="http://schemas.microsoft.com/office/word/2010/wordprocessingShape">
+                    <wps:wsp>
+                      <wps:cNvCnPr/>
+                      <wps:spPr>
+                        <a:xfrm>
+                          <a:off x="0" y="0"/>
+                          <a:ext cx="0" cy="161925"/>
+                        </a:xfrm>
+                        <a:prstGeom prst="line">
+                          <a:avLst/>
+                        </a:prstGeom>
+                        <a:ln w="19050">
+                          <a:solidFill>
+                            <a:srgbClr val="C00000"/>
+                          </a:solidFill>
+                        </a:ln>
+                      </wps:spPr>
+                      <wps:style>
+                        <a:lnRef idx="2">
+                          <a:schemeClr val="dk1"/>
+                        </a:lnRef>
+                        <a:fillRef idx="0">
+                          <a:schemeClr val="dk1"/>
+                        </a:fillRef>
+                        <a:effectRef idx="1">
+                          <a:schemeClr val="dk1"/>
+                        </a:effectRef>
+                        <a:fontRef idx="minor">
+                          <a:schemeClr val="tx1"/>
+                        </a:fontRef>
+                      </wps:style>
+                      <wps:bodyPr/>
+                    </wps:wsp>
+                  </a:graphicData>
+                </a:graphic>
+                <wp14:sizeRelH relativeFrom="margin">
+                  <wp14:pctWidth>0</wp14:pctWidth>
+                </wp14:sizeRelH>
+                <wp14:sizeRelV relativeFrom="margin">
+                  <wp14:pctHeight>0</wp14:pctHeight>
+                </wp14:sizeRelV>
+              </wp:anchor>
+            </w:drawing>
+          </mc:Choice>
+          <mc:Fallback>
+            <w:pict>
+              <v:line w14:anchorId="77FC48E6" id="Connecteur droit 26" o:spid="_x0000_s1026" style="position:absolute;z-index:251687936;visibility:visible;mso-wrap-style:square;mso-width-percent:0;mso-height-percent:0;mso-wrap-distance-left:9pt;mso-wrap-distance-top:0;mso-wrap-distance-right:9pt;mso-wrap-distance-bottom:0;mso-position-horizontal:absolute;mso-position-horizontal-relative:text;mso-position-vertical:absolute;mso-position-vertical-relative:text;mso-width-percent:0;mso-height-percent:0;mso-width-relative:margin;mso-height-relative:margin" from="84.4pt,71.95pt" to="84.4pt,84.7pt" o:gfxdata="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" strokecolor="#c00000" strokeweight="1.5pt">
+                <v:stroke joinstyle="miter"/>
+              </v:line>
+            </w:pict>
+          </mc:Fallback>
+        </mc:AlternateContent>
+      </w:r>
+      <w:r>
+        <w:rPr>
+          <w:noProof/>
+        </w:rPr>
+        <mc:AlternateContent>
+          <mc:Choice Requires="wps">
+            <w:drawing>
+              <wp:anchor distT="0" distB="0" distL="114300" distR="114300" simplePos="0" relativeHeight="251685888" behindDoc="0" locked="0" layoutInCell="1" allowOverlap="1" wp14:anchorId="747A538A" wp14:editId="5BC36D77">
+                <wp:simplePos x="0" y="0"/>
+                <wp:positionH relativeFrom="column">
+                  <wp:posOffset>557531</wp:posOffset>
+                </wp:positionH>
+                <wp:positionV relativeFrom="paragraph">
+                  <wp:posOffset>713740</wp:posOffset>
+                </wp:positionV>
+                <wp:extent cx="228600" cy="0"/>
+                <wp:effectExtent l="0" t="0" r="0" b="0"/>
+                <wp:wrapNone/>
+                <wp:docPr id="25" name="Connecteur droit 25"/>
+                <wp:cNvGraphicFramePr/>
+                <a:graphic xmlns:a="http://schemas.openxmlformats.org/drawingml/2006/main">
+                  <a:graphicData uri="http://schemas.microsoft.com/office/word/2010/wordprocessingShape">
+                    <wps:wsp>
+                      <wps:cNvCnPr/>
+                      <wps:spPr>
+                        <a:xfrm flipV="1">
+                          <a:off x="0" y="0"/>
+                          <a:ext cx="228600" cy="0"/>
+                        </a:xfrm>
+                        <a:prstGeom prst="line">
+                          <a:avLst/>
+                        </a:prstGeom>
+                        <a:ln w="19050">
+                          <a:solidFill>
+                            <a:srgbClr val="C00000"/>
+                          </a:solidFill>
+                        </a:ln>
+                      </wps:spPr>
+                      <wps:style>
+                        <a:lnRef idx="2">
+                          <a:schemeClr val="dk1"/>
+                        </a:lnRef>
+                        <a:fillRef idx="0">
+                          <a:schemeClr val="dk1"/>
+                        </a:fillRef>
+                        <a:effectRef idx="1">
+                          <a:schemeClr val="dk1"/>
+                        </a:effectRef>
+                        <a:fontRef idx="minor">
+                          <a:schemeClr val="tx1"/>
+                        </a:fontRef>
+                      </wps:style>
+                      <wps:bodyPr/>
+                    </wps:wsp>
+                  </a:graphicData>
+                </a:graphic>
+                <wp14:sizeRelH relativeFrom="margin">
+                  <wp14:pctWidth>0</wp14:pctWidth>
+                </wp14:sizeRelH>
+                <wp14:sizeRelV relativeFrom="margin">
+                  <wp14:pctHeight>0</wp14:pctHeight>
+                </wp14:sizeRelV>
+              </wp:anchor>
+            </w:drawing>
+          </mc:Choice>
+          <mc:Fallback>
+            <w:pict>
+              <v:line w14:anchorId="04A9AED1" id="Connecteur droit 25" o:spid="_x0000_s1026" style="position:absolute;flip:y;z-index:251685888;visibility:visible;mso-wrap-style:square;mso-width-percent:0;mso-height-percent:0;mso-wrap-distance-left:9pt;mso-wrap-distance-top:0;mso-wrap-distance-right:9pt;mso-wrap-distance-bottom:0;mso-position-horizontal:absolute;mso-position-horizontal-relative:text;mso-position-vertical:absolute;mso-position-vertical-relative:text;mso-width-percent:0;mso-height-percent:0;mso-width-relative:margin;mso-height-relative:margin" from="43.9pt,56.2pt" to="61.9pt,56.2pt" o:gfxdata="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" strokecolor="#c00000" strokeweight="1.5pt">
+                <v:stroke joinstyle="miter"/>
+              </v:line>
+            </w:pict>
+          </mc:Fallback>
+        </mc:AlternateContent>
+      </w:r>
+      <w:r>
+        <w:rPr>
+          <w:noProof/>
+        </w:rPr>
+        <mc:AlternateContent>
+          <mc:Choice Requires="wps">
+            <w:drawing>
+              <wp:anchor distT="0" distB="0" distL="114300" distR="114300" simplePos="0" relativeHeight="251683840" behindDoc="0" locked="0" layoutInCell="1" allowOverlap="1" wp14:anchorId="32523DA5" wp14:editId="5943EB27">
+                <wp:simplePos x="0" y="0"/>
+                <wp:positionH relativeFrom="column">
+                  <wp:posOffset>786130</wp:posOffset>
+                </wp:positionH>
+                <wp:positionV relativeFrom="paragraph">
+                  <wp:posOffset>913765</wp:posOffset>
+                </wp:positionV>
+                <wp:extent cx="304800" cy="0"/>
+                <wp:effectExtent l="0" t="0" r="0" b="0"/>
+                <wp:wrapNone/>
+                <wp:docPr id="23" name="Connecteur droit 23"/>
+                <wp:cNvGraphicFramePr/>
+                <a:graphic xmlns:a="http://schemas.openxmlformats.org/drawingml/2006/main">
+                  <a:graphicData uri="http://schemas.microsoft.com/office/word/2010/wordprocessingShape">
+                    <wps:wsp>
+                      <wps:cNvCnPr/>
+                      <wps:spPr>
+                        <a:xfrm flipV="1">
+                          <a:off x="0" y="0"/>
+                          <a:ext cx="304800" cy="0"/>
+                        </a:xfrm>
+                        <a:prstGeom prst="line">
+                          <a:avLst/>
+                        </a:prstGeom>
+                        <a:ln w="19050">
+                          <a:solidFill>
+                            <a:srgbClr val="C00000"/>
+                          </a:solidFill>
+                        </a:ln>
+                      </wps:spPr>
+                      <wps:style>
+                        <a:lnRef idx="2">
+                          <a:schemeClr val="dk1"/>
+                        </a:lnRef>
+                        <a:fillRef idx="0">
+                          <a:schemeClr val="dk1"/>
+                        </a:fillRef>
+                        <a:effectRef idx="1">
+                          <a:schemeClr val="dk1"/>
+                        </a:effectRef>
+                        <a:fontRef idx="minor">
+                          <a:schemeClr val="tx1"/>
+                        </a:fontRef>
+                      </wps:style>
+                      <wps:bodyPr/>
+                    </wps:wsp>
+                  </a:graphicData>
+                </a:graphic>
+                <wp14:sizeRelH relativeFrom="margin">
+                  <wp14:pctWidth>0</wp14:pctWidth>
+                </wp14:sizeRelH>
+                <wp14:sizeRelV relativeFrom="margin">
+                  <wp14:pctHeight>0</wp14:pctHeight>
+                </wp14:sizeRelV>
+              </wp:anchor>
+            </w:drawing>
+          </mc:Choice>
+          <mc:Fallback>
+            <w:pict>
+              <v:line w14:anchorId="4AF3DDCD" id="Connecteur droit 23" o:spid="_x0000_s1026" style="position:absolute;flip:y;z-index:251683840;visibility:visible;mso-wrap-style:square;mso-width-percent:0;mso-height-percent:0;mso-wrap-distance-left:9pt;mso-wrap-distance-top:0;mso-wrap-distance-right:9pt;mso-wrap-distance-bottom:0;mso-position-horizontal:absolute;mso-position-horizontal-relative:text;mso-position-vertical:absolute;mso-position-vertical-relative:text;mso-width-percent:0;mso-height-percent:0;mso-width-relative:margin;mso-height-relative:margin" from="61.9pt,71.95pt" to="85.9pt,71.95pt" o:gfxdata="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" strokecolor="#c00000" strokeweight="1.5pt">
+                <v:stroke joinstyle="miter"/>
+              </v:line>
+            </w:pict>
+          </mc:Fallback>
+        </mc:AlternateContent>
+      </w:r>
+      <w:r>
+        <w:rPr>
+          <w:noProof/>
+        </w:rPr>
+        <mc:AlternateContent>
+          <mc:Choice Requires="wps">
+            <w:drawing>
+              <wp:anchor distT="0" distB="0" distL="114300" distR="114300" simplePos="0" relativeHeight="251681792" behindDoc="0" locked="0" layoutInCell="1" allowOverlap="1" wp14:anchorId="4AB65637" wp14:editId="20C3DFA3">
+                <wp:simplePos x="0" y="0"/>
+                <wp:positionH relativeFrom="column">
+                  <wp:posOffset>433706</wp:posOffset>
+                </wp:positionH>
+                <wp:positionV relativeFrom="paragraph">
+                  <wp:posOffset>913765</wp:posOffset>
+                </wp:positionV>
+                <wp:extent cx="171450" cy="0"/>
+                <wp:effectExtent l="0" t="0" r="0" b="0"/>
+                <wp:wrapNone/>
+                <wp:docPr id="22" name="Connecteur droit 22"/>
+                <wp:cNvGraphicFramePr/>
+                <a:graphic xmlns:a="http://schemas.openxmlformats.org/drawingml/2006/main">
+                  <a:graphicData uri="http://schemas.microsoft.com/office/word/2010/wordprocessingShape">
+                    <wps:wsp>
+                      <wps:cNvCnPr/>
+                      <wps:spPr>
+                        <a:xfrm flipV="1">
+                          <a:off x="0" y="0"/>
+                          <a:ext cx="171450" cy="0"/>
+                        </a:xfrm>
+                        <a:prstGeom prst="line">
+                          <a:avLst/>
+                        </a:prstGeom>
+                        <a:ln w="19050">
+                          <a:solidFill>
+                            <a:srgbClr val="C00000"/>
+                          </a:solidFill>
+                        </a:ln>
+                      </wps:spPr>
+                      <wps:style>
+                        <a:lnRef idx="2">
+                          <a:schemeClr val="dk1"/>
+                        </a:lnRef>
+                        <a:fillRef idx="0">
+                          <a:schemeClr val="dk1"/>
+                        </a:fillRef>
+                        <a:effectRef idx="1">
+                          <a:schemeClr val="dk1"/>
+                        </a:effectRef>
+                        <a:fontRef idx="minor">
+                          <a:schemeClr val="tx1"/>
+                        </a:fontRef>
+                      </wps:style>
+                      <wps:bodyPr/>
+                    </wps:wsp>
+                  </a:graphicData>
+                </a:graphic>
+                <wp14:sizeRelH relativeFrom="margin">
+                  <wp14:pctWidth>0</wp14:pctWidth>
+                </wp14:sizeRelH>
+                <wp14:sizeRelV relativeFrom="margin">
+                  <wp14:pctHeight>0</wp14:pctHeight>
+                </wp14:sizeRelV>
+              </wp:anchor>
+            </w:drawing>
+          </mc:Choice>
+          <mc:Fallback>
+            <w:pict>
+              <v:line w14:anchorId="190A8AAD" id="Connecteur droit 22" o:spid="_x0000_s1026" style="position:absolute;flip:y;z-index:251681792;visibility:visible;mso-wrap-style:square;mso-width-percent:0;mso-height-percent:0;mso-wrap-distance-left:9pt;mso-wrap-distance-top:0;mso-wrap-distance-right:9pt;mso-wrap-distance-bottom:0;mso-position-horizontal:absolute;mso-position-horizontal-relative:text;mso-position-vertical:absolute;mso-position-vertical-relative:text;mso-width-percent:0;mso-height-percent:0;mso-width-relative:margin;mso-height-relative:margin" from="34.15pt,71.95pt" to="47.65pt,71.95pt" o:gfxdata="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" strokecolor="#c00000" strokeweight="1.5pt">
+                <v:stroke joinstyle="miter"/>
+              </v:line>
+            </w:pict>
+          </mc:Fallback>
+        </mc:AlternateContent>
+      </w:r>
+      <w:r>
+        <w:rPr>
+          <w:noProof/>
+        </w:rPr>
+        <mc:AlternateContent>
+          <mc:Choice Requires="wps">
+            <w:drawing>
+              <wp:anchor distT="0" distB="0" distL="114300" distR="114300" simplePos="0" relativeHeight="251679744" behindDoc="0" locked="0" layoutInCell="1" allowOverlap="1" wp14:anchorId="3F160A2A" wp14:editId="788E185F">
+                <wp:simplePos x="0" y="0"/>
+                <wp:positionH relativeFrom="column">
+                  <wp:posOffset>433704</wp:posOffset>
+                </wp:positionH>
+                <wp:positionV relativeFrom="paragraph">
+                  <wp:posOffset>1085214</wp:posOffset>
+                </wp:positionV>
+                <wp:extent cx="638175" cy="0"/>
+                <wp:effectExtent l="0" t="0" r="0" b="0"/>
+                <wp:wrapNone/>
+                <wp:docPr id="21" name="Connecteur droit 21"/>
+                <wp:cNvGraphicFramePr/>
+                <a:graphic xmlns:a="http://schemas.openxmlformats.org/drawingml/2006/main">
+                  <a:graphicData uri="http://schemas.microsoft.com/office/word/2010/wordprocessingShape">
+                    <wps:wsp>
+                      <wps:cNvCnPr/>
+                      <wps:spPr>
+                        <a:xfrm flipV="1">
+                          <a:off x="0" y="0"/>
+                          <a:ext cx="638175" cy="0"/>
+                        </a:xfrm>
+                        <a:prstGeom prst="line">
+                          <a:avLst/>
+                        </a:prstGeom>
+                        <a:ln w="19050">
+                          <a:solidFill>
+                            <a:srgbClr val="C00000"/>
+                          </a:solidFill>
+                        </a:ln>
+                      </wps:spPr>
+                      <wps:style>
+                        <a:lnRef idx="2">
+                          <a:schemeClr val="dk1"/>
+                        </a:lnRef>
+                        <a:fillRef idx="0">
+                          <a:schemeClr val="dk1"/>
+                        </a:fillRef>
+                        <a:effectRef idx="1">
+                          <a:schemeClr val="dk1"/>
+                        </a:effectRef>
+                        <a:fontRef idx="minor">
+                          <a:schemeClr val="tx1"/>
+                        </a:fontRef>
+                      </wps:style>
+                      <wps:bodyPr/>
+                    </wps:wsp>
+                  </a:graphicData>
+                </a:graphic>
+                <wp14:sizeRelH relativeFrom="margin">
+                  <wp14:pctWidth>0</wp14:pctWidth>
+                </wp14:sizeRelH>
+                <wp14:sizeRelV relativeFrom="margin">
+                  <wp14:pctHeight>0</wp14:pctHeight>
+                </wp14:sizeRelV>
+              </wp:anchor>
+            </w:drawing>
+          </mc:Choice>
+          <mc:Fallback>
+            <w:pict>
+              <v:line w14:anchorId="137669E0" id="Connecteur droit 21" o:spid="_x0000_s1026" style="position:absolute;flip:y;z-index:251679744;visibility:visible;mso-wrap-style:square;mso-width-percent:0;mso-height-percent:0;mso-wrap-distance-left:9pt;mso-wrap-distance-top:0;mso-wrap-distance-right:9pt;mso-wrap-distance-bottom:0;mso-position-horizontal:absolute;mso-position-horizontal-relative:text;mso-position-vertical:absolute;mso-position-vertical-relative:text;mso-width-percent:0;mso-height-percent:0;mso-width-relative:margin;mso-height-relative:margin" from="34.15pt,85.45pt" to="84.4pt,85.45pt" o:gfxdata="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" strokecolor="#c00000" strokeweight="1.5pt">
+                <v:stroke joinstyle="miter"/>
+              </v:line>
+            </w:pict>
+          </mc:Fallback>
+        </mc:AlternateContent>
+      </w:r>
       <w:r>
         <w:rPr>
           <w:noProof/>
@@ -222,11 +932,7 @@
           </mc:Choice>
           <mc:Fallback>
             <w:pict>
-              <v:shapetype w14:anchorId="38F0C505" id="_x0000_t202" coordsize="21600,21600" o:spt="202" path="m,l,21600r21600,l21600,xe">
-                <v:stroke joinstyle="miter"/>
-                <v:path gradientshapeok="t" o:connecttype="rect"/>
-              </v:shapetype>
-              <v:shape id="Zone de texte 11" o:spid="_x0000_s1026" type="#_x0000_t202" style="position:absolute;margin-left:413.65pt;margin-top:24.5pt;width:29.25pt;height:47.25pt;z-index:251667456;visibility:visible;mso-wrap-style:square;mso-wrap-distance-left:9pt;mso-wrap-distance-top:0;mso-wrap-distance-right:9pt;mso-wrap-distance-bottom:0;mso-position-horizontal:absolute;mso-position-horizontal-relative:text;mso-position-vertical:absolute;mso-position-vertical-relative:text;v-text-anchor:top" o:gfxdata="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" filled="f" stroked="f" strokeweight=".5pt">
+              <v:shape w14:anchorId="38F0C505" id="Zone de texte 11" o:spid="_x0000_s1027" type="#_x0000_t202" style="position:absolute;left:0;text-align:left;margin-left:413.65pt;margin-top:24.5pt;width:29.25pt;height:47.25pt;z-index:251667456;visibility:visible;mso-wrap-style:square;mso-wrap-distance-left:9pt;mso-wrap-distance-top:0;mso-wrap-distance-right:9pt;mso-wrap-distance-bottom:0;mso-position-horizontal:absolute;mso-position-horizontal-relative:text;mso-position-vertical:absolute;mso-position-vertical-relative:text;v-text-anchor:top" o:gfxdata="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" filled="f" stroked="f" strokeweight=".5pt">
                 <v:textbox>
                   <w:txbxContent>
                     <w:p>
@@ -331,7 +1037,7 @@
           </mc:Choice>
           <mc:Fallback>
             <w:pict>
-              <v:shape w14:anchorId="7EFB260A" id="Zone de texte 10" o:spid="_x0000_s1027" type="#_x0000_t202" style="position:absolute;margin-left:105.4pt;margin-top:95pt;width:32.25pt;height:33pt;z-index:251666432;visibility:visible;mso-wrap-style:square;mso-width-percent:0;mso-height-percent:0;mso-wrap-distance-left:9pt;mso-wrap-distance-top:0;mso-wrap-distance-right:9pt;mso-wrap-distance-bottom:0;mso-position-horizontal:absolute;mso-position-horizontal-relative:text;mso-position-vertical:absolute;mso-position-vertical-relative:text;mso-width-percent:0;mso-height-percent:0;mso-width-relative:margin;mso-height-relative:margin;v-text-anchor:top" o:gfxdata="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" filled="f" stroked="f" strokeweight=".5pt">
+              <v:shape w14:anchorId="7EFB260A" id="Zone de texte 10" o:spid="_x0000_s1028" type="#_x0000_t202" style="position:absolute;left:0;text-align:left;margin-left:105.4pt;margin-top:95pt;width:32.25pt;height:33pt;z-index:251666432;visibility:visible;mso-wrap-style:square;mso-width-percent:0;mso-height-percent:0;mso-wrap-distance-left:9pt;mso-wrap-distance-top:0;mso-wrap-distance-right:9pt;mso-wrap-distance-bottom:0;mso-position-horizontal:absolute;mso-position-horizontal-relative:text;mso-position-vertical:absolute;mso-position-vertical-relative:text;mso-width-percent:0;mso-height-percent:0;mso-width-relative:margin;mso-height-relative:margin;v-text-anchor:top" o:gfxdata="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" filled="f" stroked="f" strokeweight=".5pt">
                 <v:textbox>
                   <w:txbxContent>
                     <w:p>
@@ -436,7 +1142,7 @@
           </mc:Choice>
           <mc:Fallback>
             <w:pict>
-              <v:shape w14:anchorId="6CFAF652" id="Zone de texte 9" o:spid="_x0000_s1028" type="#_x0000_t202" style="position:absolute;margin-left:220.15pt;margin-top:55.25pt;width:28.5pt;height:34.5pt;z-index:251665408;visibility:visible;mso-wrap-style:square;mso-width-percent:0;mso-height-percent:0;mso-wrap-distance-left:9pt;mso-wrap-distance-top:0;mso-wrap-distance-right:9pt;mso-wrap-distance-bottom:0;mso-position-horizontal:absolute;mso-position-horizontal-relative:text;mso-position-vertical:absolute;mso-position-vertical-relative:text;mso-width-percent:0;mso-height-percent:0;mso-width-relative:margin;mso-height-relative:margin;v-text-anchor:top" o:gfxdata="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" filled="f" stroked="f" strokeweight=".5pt">
+              <v:shape w14:anchorId="6CFAF652" id="Zone de texte 9" o:spid="_x0000_s1029" type="#_x0000_t202" style="position:absolute;left:0;text-align:left;margin-left:220.15pt;margin-top:55.25pt;width:28.5pt;height:34.5pt;z-index:251665408;visibility:visible;mso-wrap-style:square;mso-width-percent:0;mso-height-percent:0;mso-wrap-distance-left:9pt;mso-wrap-distance-top:0;mso-wrap-distance-right:9pt;mso-wrap-distance-bottom:0;mso-position-horizontal:absolute;mso-position-horizontal-relative:text;mso-position-vertical:absolute;mso-position-vertical-relative:text;mso-width-percent:0;mso-height-percent:0;mso-width-relative:margin;mso-height-relative:margin;v-text-anchor:top" o:gfxdata="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" filled="f" stroked="f" strokeweight=".5pt">
                 <v:textbox>
                   <w:txbxContent>
                     <w:p>
@@ -829,7 +1535,7 @@
           </mc:Choice>
           <mc:Fallback>
             <w:pict>
-              <v:shape w14:anchorId="11BF1F7C" id="Zone de texte 3" o:spid="_x0000_s1029" type="#_x0000_t202" style="position:absolute;margin-left:259.9pt;margin-top:84.5pt;width:26.25pt;height:33pt;z-index:251660288;visibility:visible;mso-wrap-style:square;mso-width-percent:0;mso-height-percent:0;mso-wrap-distance-left:9pt;mso-wrap-distance-top:0;mso-wrap-distance-right:9pt;mso-wrap-distance-bottom:0;mso-position-horizontal:absolute;mso-position-horizontal-relative:text;mso-position-vertical:absolute;mso-position-vertical-relative:text;mso-width-percent:0;mso-height-percent:0;mso-width-relative:margin;mso-height-relative:margin;v-text-anchor:top" o:gfxdata="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" filled="f" stroked="f" strokeweight=".5pt">
+              <v:shape w14:anchorId="11BF1F7C" id="Zone de texte 3" o:spid="_x0000_s1030" type="#_x0000_t202" style="position:absolute;left:0;text-align:left;margin-left:259.9pt;margin-top:84.5pt;width:26.25pt;height:33pt;z-index:251660288;visibility:visible;mso-wrap-style:square;mso-width-percent:0;mso-height-percent:0;mso-wrap-distance-left:9pt;mso-wrap-distance-top:0;mso-wrap-distance-right:9pt;mso-wrap-distance-bottom:0;mso-position-horizontal:absolute;mso-position-horizontal-relative:text;mso-position-vertical:absolute;mso-position-vertical-relative:text;mso-width-percent:0;mso-height-percent:0;mso-width-relative:margin;mso-height-relative:margin;v-text-anchor:top" o:gfxdata="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" filled="f" stroked="f" strokeweight=".5pt">
                 <v:textbox>
                   <w:txbxContent>
                     <w:p>
@@ -1200,11 +1906,7 @@
           </mc:Choice>
           <mc:Fallback>
             <w:pict>
-              <v:shapetype w14:anchorId="227BB4B9" id="_x0000_t202" coordsize="21600,21600" o:spt="202" path="m,l,21600r21600,l21600,xe">
-                <v:stroke joinstyle="miter"/>
-                <v:path gradientshapeok="t" o:connecttype="rect"/>
-              </v:shapetype>
-              <v:shape id="Zone de texte 17" o:spid="_x0000_s1030" type="#_x0000_t202" style="position:absolute;left:0;text-align:left;margin-left:306.4pt;margin-top:166.8pt;width:68.25pt;height:35.25pt;z-index:251673600;visibility:visible;mso-wrap-style:square;mso-width-percent:0;mso-height-percent:0;mso-wrap-distance-left:9pt;mso-wrap-distance-top:0;mso-wrap-distance-right:9pt;mso-wrap-distance-bottom:0;mso-position-horizontal:absolute;mso-position-horizontal-relative:text;mso-position-vertical:absolute;mso-position-vertical-relative:text;mso-width-percent:0;mso-height-percent:0;mso-width-relative:margin;mso-height-relative:margin;v-text-anchor:top" o:gfxdata="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" fillcolor="white [3201]" strokeweight=".5pt">
+              <v:shape w14:anchorId="227BB4B9" id="Zone de texte 17" o:spid="_x0000_s1031" type="#_x0000_t202" style="position:absolute;left:0;text-align:left;margin-left:306.4pt;margin-top:166.8pt;width:68.25pt;height:35.25pt;z-index:251673600;visibility:visible;mso-wrap-style:square;mso-width-percent:0;mso-height-percent:0;mso-wrap-distance-left:9pt;mso-wrap-distance-top:0;mso-wrap-distance-right:9pt;mso-wrap-distance-bottom:0;mso-position-horizontal:absolute;mso-position-horizontal-relative:text;mso-position-vertical:absolute;mso-position-vertical-relative:text;mso-width-percent:0;mso-height-percent:0;mso-width-relative:margin;mso-height-relative:margin;v-text-anchor:top" o:gfxdata="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" fillcolor="white [3201]" strokeweight=".5pt">
                 <v:textbox>
                   <w:txbxContent>
                     <w:p>
@@ -1307,7 +2009,7 @@
           </mc:Choice>
           <mc:Fallback>
             <w:pict>
-              <v:shape w14:anchorId="28A070FA" id="Zone de texte 15" o:spid="_x0000_s1031" type="#_x0000_t202" style="position:absolute;left:0;text-align:left;margin-left:12.35pt;margin-top:166.8pt;width:87.75pt;height:48.75pt;z-index:251671552;visibility:visible;mso-wrap-style:square;mso-width-percent:0;mso-height-percent:0;mso-wrap-distance-left:9pt;mso-wrap-distance-top:0;mso-wrap-distance-right:9pt;mso-wrap-distance-bottom:0;mso-position-horizontal:absolute;mso-position-horizontal-relative:text;mso-position-vertical:absolute;mso-position-vertical-relative:text;mso-width-percent:0;mso-height-percent:0;mso-width-relative:margin;mso-height-relative:margin;v-text-anchor:top" o:gfxdata="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" fillcolor="white [3201]" strokeweight=".5pt">
+              <v:shape w14:anchorId="28A070FA" id="Zone de texte 15" o:spid="_x0000_s1032" type="#_x0000_t202" style="position:absolute;left:0;text-align:left;margin-left:12.35pt;margin-top:166.8pt;width:87.75pt;height:48.75pt;z-index:251671552;visibility:visible;mso-wrap-style:square;mso-width-percent:0;mso-height-percent:0;mso-wrap-distance-left:9pt;mso-wrap-distance-top:0;mso-wrap-distance-right:9pt;mso-wrap-distance-bottom:0;mso-position-horizontal:absolute;mso-position-horizontal-relative:text;mso-position-vertical:absolute;mso-position-vertical-relative:text;mso-width-percent:0;mso-height-percent:0;mso-width-relative:margin;mso-height-relative:margin;v-text-anchor:top" o:gfxdata="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" fillcolor="white [3201]" strokeweight=".5pt">
                 <v:textbox>
                   <w:txbxContent>
                     <w:p>
@@ -1374,8 +2076,6 @@
         <w:t xml:space="preserve"> (Il suffit de marcher dessus pour les ramasser).</w:t>
       </w:r>
     </w:p>
-    <w:bookmarkStart w:id="0" w:name="_GoBack"/>
-    <w:bookmarkEnd w:id="0"/>
     <w:p>
       <w:pPr>
         <w:jc w:val="both"/>
@@ -1462,7 +2162,7 @@
           </mc:Choice>
           <mc:Fallback>
             <w:pict>
-              <v:shape w14:anchorId="05E4FAD7" id="Zone de texte 16" o:spid="_x0000_s1032" type="#_x0000_t202" style="position:absolute;left:0;text-align:left;margin-left:164.6pt;margin-top:86.05pt;width:72.75pt;height:35.25pt;z-index:251672576;visibility:visible;mso-wrap-style:square;mso-width-percent:0;mso-height-percent:0;mso-wrap-distance-left:9pt;mso-wrap-distance-top:0;mso-wrap-distance-right:9pt;mso-wrap-distance-bottom:0;mso-position-horizontal:absolute;mso-position-horizontal-relative:text;mso-position-vertical:absolute;mso-position-vertical-relative:text;mso-width-percent:0;mso-height-percent:0;mso-width-relative:margin;mso-height-relative:margin;v-text-anchor:top" o:gfxdata="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" fillcolor="white [3201]" strokeweight=".5pt">
+              <v:shape w14:anchorId="05E4FAD7" id="Zone de texte 16" o:spid="_x0000_s1033" type="#_x0000_t202" style="position:absolute;left:0;text-align:left;margin-left:164.6pt;margin-top:86.05pt;width:72.75pt;height:35.25pt;z-index:251672576;visibility:visible;mso-wrap-style:square;mso-width-percent:0;mso-height-percent:0;mso-wrap-distance-left:9pt;mso-wrap-distance-top:0;mso-wrap-distance-right:9pt;mso-wrap-distance-bottom:0;mso-position-horizontal:absolute;mso-position-horizontal-relative:text;mso-position-vertical:absolute;mso-position-vertical-relative:text;mso-width-percent:0;mso-height-percent:0;mso-width-relative:margin;mso-height-relative:margin;v-text-anchor:top" o:gfxdata="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" fillcolor="white [3201]" strokeweight=".5pt">
                 <v:textbox>
                   <w:txbxContent>
                     <w:p>
@@ -1743,7 +2443,7 @@
           </mc:Choice>
           <mc:Fallback>
             <w:pict>
-              <v:shape w14:anchorId="4FCFF396" id="Zone de texte 20" o:spid="_x0000_s1033" type="#_x0000_t202" style="position:absolute;left:0;text-align:left;margin-left:257.65pt;margin-top:49.95pt;width:103.5pt;height:35.25pt;z-index:251678720;visibility:visible;mso-wrap-style:square;mso-width-percent:0;mso-height-percent:0;mso-wrap-distance-left:9pt;mso-wrap-distance-top:0;mso-wrap-distance-right:9pt;mso-wrap-distance-bottom:0;mso-position-horizontal:absolute;mso-position-horizontal-relative:text;mso-position-vertical:absolute;mso-position-vertical-relative:text;mso-width-percent:0;mso-height-percent:0;mso-width-relative:margin;mso-height-relative:margin;v-text-anchor:top" o:gfxdata="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" fillcolor="window" strokeweight=".5pt">
+              <v:shape w14:anchorId="4FCFF396" id="Zone de texte 20" o:spid="_x0000_s1034" type="#_x0000_t202" style="position:absolute;left:0;text-align:left;margin-left:257.65pt;margin-top:49.95pt;width:103.5pt;height:35.25pt;z-index:251678720;visibility:visible;mso-wrap-style:square;mso-width-percent:0;mso-height-percent:0;mso-wrap-distance-left:9pt;mso-wrap-distance-top:0;mso-wrap-distance-right:9pt;mso-wrap-distance-bottom:0;mso-position-horizontal:absolute;mso-position-horizontal-relative:text;mso-position-vertical:absolute;mso-position-vertical-relative:text;mso-width-percent:0;mso-height-percent:0;mso-width-relative:margin;mso-height-relative:margin;v-text-anchor:top" o:gfxdata="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" fillcolor="window" strokeweight=".5pt">
                 <v:textbox>
                   <w:txbxContent>
                     <w:p>
@@ -1926,7 +2626,7 @@
           </mc:Choice>
           <mc:Fallback>
             <w:pict>
-              <v:shape w14:anchorId="52C50E07" id="Zone de texte 19" o:spid="_x0000_s1034" type="#_x0000_t202" style="position:absolute;left:0;text-align:left;margin-left:15.45pt;margin-top:46.2pt;width:172.5pt;height:49.5pt;z-index:251676672;visibility:visible;mso-wrap-style:square;mso-width-percent:0;mso-height-percent:0;mso-wrap-distance-left:9pt;mso-wrap-distance-top:0;mso-wrap-distance-right:9pt;mso-wrap-distance-bottom:0;mso-position-horizontal:absolute;mso-position-horizontal-relative:text;mso-position-vertical:absolute;mso-position-vertical-relative:text;mso-width-percent:0;mso-height-percent:0;mso-width-relative:margin;mso-height-relative:margin;v-text-anchor:top" o:gfxdata="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" fillcolor="white [3201]" strokeweight=".5pt">
+              <v:shape w14:anchorId="52C50E07" id="Zone de texte 19" o:spid="_x0000_s1035" type="#_x0000_t202" style="position:absolute;left:0;text-align:left;margin-left:15.45pt;margin-top:46.2pt;width:172.5pt;height:49.5pt;z-index:251676672;visibility:visible;mso-wrap-style:square;mso-width-percent:0;mso-height-percent:0;mso-wrap-distance-left:9pt;mso-wrap-distance-top:0;mso-wrap-distance-right:9pt;mso-wrap-distance-bottom:0;mso-position-horizontal:absolute;mso-position-horizontal-relative:text;mso-position-vertical:absolute;mso-position-vertical-relative:text;mso-width-percent:0;mso-height-percent:0;mso-width-relative:margin;mso-height-relative:margin;v-text-anchor:top" o:gfxdata="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" fillcolor="white [3201]" strokeweight=".5pt">
                 <v:textbox>
                   <w:txbxContent>
                     <w:p>
@@ -2802,7 +3502,7 @@
 </file>
 
 <file path=customXml/itemProps1.xml><?xml version="1.0" encoding="utf-8"?>
-<ds:datastoreItem xmlns:ds="http://schemas.openxmlformats.org/officeDocument/2006/customXml" ds:itemID="{40A9D3A1-02EA-482F-B308-B14B5A33E501}">
+<ds:datastoreItem xmlns:ds="http://schemas.openxmlformats.org/officeDocument/2006/customXml" ds:itemID="{9623174F-ED7E-423D-AE4E-CB6DBC696B03}">
   <ds:schemaRefs>
     <ds:schemaRef ds:uri="http://schemas.openxmlformats.org/officeDocument/2006/bibliography"/>
   </ds:schemaRefs>

</xml_diff>